<commit_message>
WIP: Programming problem 1 done!
</commit_message>
<xml_diff>
--- a/ps2/Problem set 2.docx
+++ b/ps2/Problem set 2.docx
@@ -163,7 +163,7 @@
           </mc:Choice>
           <mc:Fallback>
             <w:pict>
-              <v:rect id="Rectangle 8" o:spid="_x0000_s1026" style="position:absolute;margin-left:270pt;margin-top:7.95pt;width:36pt;height:36pt;z-index:251670528;visibility:visible;mso-wrap-style:square;mso-width-percent:0;mso-height-percent:0;mso-wrap-distance-left:9pt;mso-wrap-distance-top:0;mso-wrap-distance-right:9pt;mso-wrap-distance-bottom:0;mso-position-horizontal:absolute;mso-position-horizontal-relative:text;mso-position-vertical:absolute;mso-position-vertical-relative:text;mso-width-percent:0;mso-height-percent:0;mso-width-relative:margin;mso-height-relative:margin;v-text-anchor:middle" o:gfxdata="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" fillcolor="#95b3d7 [1940]" strokecolor="#17365d [2415]">
+              <v:rect id="Rectangle 8" o:spid="_x0000_s1026" style="position:absolute;margin-left:270pt;margin-top:7.95pt;width:36pt;height:36pt;z-index:251670528;visibility:visible;mso-wrap-style:square;mso-width-percent:0;mso-height-percent:0;mso-wrap-distance-left:9pt;mso-wrap-distance-top:0;mso-wrap-distance-right:9pt;mso-wrap-distance-bottom:0;mso-position-horizontal:absolute;mso-position-horizontal-relative:text;mso-position-vertical:absolute;mso-position-vertical-relative:text;mso-width-percent:0;mso-height-percent:0;mso-width-relative:margin;mso-height-relative:margin;v-text-anchor:middle" o:gfxdata="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" fillcolor="#95b3d7 [1940]" strokecolor="#17365d [2415]">
                 <v:shadow on="t" opacity="22937f" mv:blur="40000f" origin=",.5" offset="0,23000emu"/>
                 <v:textbox>
                   <w:txbxContent>
@@ -283,7 +283,7 @@
           </mc:Choice>
           <mc:Fallback>
             <w:pict>
-              <v:rect id="Rectangle 7" o:spid="_x0000_s1027" style="position:absolute;margin-left:234pt;margin-top:7.95pt;width:36pt;height:36pt;z-index:251669504;visibility:visible;mso-wrap-style:square;mso-width-percent:0;mso-height-percent:0;mso-wrap-distance-left:9pt;mso-wrap-distance-top:0;mso-wrap-distance-right:9pt;mso-wrap-distance-bottom:0;mso-position-horizontal:absolute;mso-position-horizontal-relative:text;mso-position-vertical:absolute;mso-position-vertical-relative:text;mso-width-percent:0;mso-height-percent:0;mso-width-relative:margin;mso-height-relative:margin;v-text-anchor:middle" o:gfxdata="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" fillcolor="#95b3d7 [1940]" strokecolor="#17365d [2415]">
+              <v:rect id="Rectangle 7" o:spid="_x0000_s1027" style="position:absolute;margin-left:234pt;margin-top:7.95pt;width:36pt;height:36pt;z-index:251669504;visibility:visible;mso-wrap-style:square;mso-width-percent:0;mso-height-percent:0;mso-wrap-distance-left:9pt;mso-wrap-distance-top:0;mso-wrap-distance-right:9pt;mso-wrap-distance-bottom:0;mso-position-horizontal:absolute;mso-position-horizontal-relative:text;mso-position-vertical:absolute;mso-position-vertical-relative:text;mso-width-percent:0;mso-height-percent:0;mso-width-relative:margin;mso-height-relative:margin;v-text-anchor:middle" o:gfxdata="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" fillcolor="#95b3d7 [1940]" strokecolor="#17365d [2415]">
                 <v:shadow on="t" opacity="22937f" mv:blur="40000f" origin=",.5" offset="0,23000emu"/>
                 <v:textbox>
                   <w:txbxContent>
@@ -403,7 +403,7 @@
           </mc:Choice>
           <mc:Fallback>
             <w:pict>
-              <v:rect id="Rectangle 3" o:spid="_x0000_s1028" style="position:absolute;margin-left:162pt;margin-top:7.95pt;width:36pt;height:36pt;z-index:251663360;visibility:visible;mso-wrap-style:square;mso-width-percent:0;mso-height-percent:0;mso-wrap-distance-left:9pt;mso-wrap-distance-top:0;mso-wrap-distance-right:9pt;mso-wrap-distance-bottom:0;mso-position-horizontal:absolute;mso-position-horizontal-relative:text;mso-position-vertical:absolute;mso-position-vertical-relative:text;mso-width-percent:0;mso-height-percent:0;mso-width-relative:margin;mso-height-relative:margin;v-text-anchor:middle" o:gfxdata="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" fillcolor="#95b3d7 [1940]" strokecolor="#17365d [2415]">
+              <v:rect id="Rectangle 3" o:spid="_x0000_s1028" style="position:absolute;margin-left:162pt;margin-top:7.95pt;width:36pt;height:36pt;z-index:251663360;visibility:visible;mso-wrap-style:square;mso-width-percent:0;mso-height-percent:0;mso-wrap-distance-left:9pt;mso-wrap-distance-top:0;mso-wrap-distance-right:9pt;mso-wrap-distance-bottom:0;mso-position-horizontal:absolute;mso-position-horizontal-relative:text;mso-position-vertical:absolute;mso-position-vertical-relative:text;mso-width-percent:0;mso-height-percent:0;mso-width-relative:margin;mso-height-relative:margin;v-text-anchor:middle" o:gfxdata="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" fillcolor="#95b3d7 [1940]" strokecolor="#17365d [2415]">
                 <v:shadow on="t" opacity="22937f" mv:blur="40000f" origin=",.5" offset="0,23000emu"/>
                 <v:textbox>
                   <w:txbxContent>
@@ -523,7 +523,7 @@
           </mc:Choice>
           <mc:Fallback>
             <w:pict>
-              <v:rect id="Rectangle 4" o:spid="_x0000_s1029" style="position:absolute;margin-left:198pt;margin-top:7.95pt;width:36pt;height:36pt;z-index:251664384;visibility:visible;mso-wrap-style:square;mso-width-percent:0;mso-height-percent:0;mso-wrap-distance-left:9pt;mso-wrap-distance-top:0;mso-wrap-distance-right:9pt;mso-wrap-distance-bottom:0;mso-position-horizontal:absolute;mso-position-horizontal-relative:text;mso-position-vertical:absolute;mso-position-vertical-relative:text;mso-width-percent:0;mso-height-percent:0;mso-width-relative:margin;mso-height-relative:margin;v-text-anchor:middle" o:gfxdata="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" fillcolor="#95b3d7 [1940]" strokecolor="#17365d [2415]">
+              <v:rect id="Rectangle 4" o:spid="_x0000_s1029" style="position:absolute;margin-left:198pt;margin-top:7.95pt;width:36pt;height:36pt;z-index:251664384;visibility:visible;mso-wrap-style:square;mso-width-percent:0;mso-height-percent:0;mso-wrap-distance-left:9pt;mso-wrap-distance-top:0;mso-wrap-distance-right:9pt;mso-wrap-distance-bottom:0;mso-position-horizontal:absolute;mso-position-horizontal-relative:text;mso-position-vertical:absolute;mso-position-vertical-relative:text;mso-width-percent:0;mso-height-percent:0;mso-width-relative:margin;mso-height-relative:margin;v-text-anchor:middle" o:gfxdata="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" fillcolor="#95b3d7 [1940]" strokecolor="#17365d [2415]">
                 <v:shadow on="t" opacity="22937f" mv:blur="40000f" origin=",.5" offset="0,23000emu"/>
                 <v:textbox>
                   <w:txbxContent>
@@ -643,7 +643,7 @@
           </mc:Choice>
           <mc:Fallback>
             <w:pict>
-              <v:rect id="Rectangle 6" o:spid="_x0000_s1030" style="position:absolute;margin-left:126pt;margin-top:7.95pt;width:36pt;height:36pt;z-index:251667456;visibility:visible;mso-wrap-style:square;mso-width-percent:0;mso-height-percent:0;mso-wrap-distance-left:9pt;mso-wrap-distance-top:0;mso-wrap-distance-right:9pt;mso-wrap-distance-bottom:0;mso-position-horizontal:absolute;mso-position-horizontal-relative:text;mso-position-vertical:absolute;mso-position-vertical-relative:text;mso-width-percent:0;mso-height-percent:0;mso-width-relative:margin;mso-height-relative:margin;v-text-anchor:middle" o:gfxdata="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" fillcolor="#95b3d7 [1940]" strokecolor="#17365d [2415]">
+              <v:rect id="Rectangle 6" o:spid="_x0000_s1030" style="position:absolute;margin-left:126pt;margin-top:7.95pt;width:36pt;height:36pt;z-index:251667456;visibility:visible;mso-wrap-style:square;mso-width-percent:0;mso-height-percent:0;mso-wrap-distance-left:9pt;mso-wrap-distance-top:0;mso-wrap-distance-right:9pt;mso-wrap-distance-bottom:0;mso-position-horizontal:absolute;mso-position-horizontal-relative:text;mso-position-vertical:absolute;mso-position-vertical-relative:text;mso-width-percent:0;mso-height-percent:0;mso-width-relative:margin;mso-height-relative:margin;v-text-anchor:middle" o:gfxdata="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" fillcolor="#95b3d7 [1940]" strokecolor="#17365d [2415]">
                 <v:shadow on="t" opacity="22937f" mv:blur="40000f" origin=",.5" offset="0,23000emu"/>
                 <v:textbox>
                   <w:txbxContent>
@@ -763,7 +763,7 @@
           </mc:Choice>
           <mc:Fallback>
             <w:pict>
-              <v:rect id="Rectangle 5" o:spid="_x0000_s1031" style="position:absolute;margin-left:90pt;margin-top:7.95pt;width:36pt;height:36pt;z-index:251666432;visibility:visible;mso-wrap-style:square;mso-width-percent:0;mso-height-percent:0;mso-wrap-distance-left:9pt;mso-wrap-distance-top:0;mso-wrap-distance-right:9pt;mso-wrap-distance-bottom:0;mso-position-horizontal:absolute;mso-position-horizontal-relative:text;mso-position-vertical:absolute;mso-position-vertical-relative:text;mso-width-percent:0;mso-height-percent:0;mso-width-relative:margin;mso-height-relative:margin;v-text-anchor:middle" o:gfxdata="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" fillcolor="#95b3d7 [1940]" strokecolor="#17365d [2415]">
+              <v:rect id="Rectangle 5" o:spid="_x0000_s1031" style="position:absolute;margin-left:90pt;margin-top:7.95pt;width:36pt;height:36pt;z-index:251666432;visibility:visible;mso-wrap-style:square;mso-width-percent:0;mso-height-percent:0;mso-wrap-distance-left:9pt;mso-wrap-distance-top:0;mso-wrap-distance-right:9pt;mso-wrap-distance-bottom:0;mso-position-horizontal:absolute;mso-position-horizontal-relative:text;mso-position-vertical:absolute;mso-position-vertical-relative:text;mso-width-percent:0;mso-height-percent:0;mso-width-relative:margin;mso-height-relative:margin;v-text-anchor:middle" o:gfxdata="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" fillcolor="#95b3d7 [1940]" strokecolor="#17365d [2415]">
                 <v:shadow on="t" opacity="22937f" mv:blur="40000f" origin=",.5" offset="0,23000emu"/>
                 <v:textbox>
                   <w:txbxContent>
@@ -883,7 +883,7 @@
           </mc:Choice>
           <mc:Fallback>
             <w:pict>
-              <v:rect id="Rectangle 2" o:spid="_x0000_s1032" style="position:absolute;margin-left:54pt;margin-top:7.95pt;width:36pt;height:36pt;z-index:251661312;visibility:visible;mso-wrap-style:square;mso-width-percent:0;mso-height-percent:0;mso-wrap-distance-left:9pt;mso-wrap-distance-top:0;mso-wrap-distance-right:9pt;mso-wrap-distance-bottom:0;mso-position-horizontal:absolute;mso-position-horizontal-relative:text;mso-position-vertical:absolute;mso-position-vertical-relative:text;mso-width-percent:0;mso-height-percent:0;mso-width-relative:margin;mso-height-relative:margin;v-text-anchor:middle" o:gfxdata="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" fillcolor="#95b3d7 [1940]" strokecolor="#17365d [2415]">
+              <v:rect id="Rectangle 2" o:spid="_x0000_s1032" style="position:absolute;margin-left:54pt;margin-top:7.95pt;width:36pt;height:36pt;z-index:251661312;visibility:visible;mso-wrap-style:square;mso-width-percent:0;mso-height-percent:0;mso-wrap-distance-left:9pt;mso-wrap-distance-top:0;mso-wrap-distance-right:9pt;mso-wrap-distance-bottom:0;mso-position-horizontal:absolute;mso-position-horizontal-relative:text;mso-position-vertical:absolute;mso-position-vertical-relative:text;mso-width-percent:0;mso-height-percent:0;mso-width-relative:margin;mso-height-relative:margin;v-text-anchor:middle" o:gfxdata="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" fillcolor="#95b3d7 [1940]" strokecolor="#17365d [2415]">
                 <v:shadow on="t" opacity="22937f" mv:blur="40000f" origin=",.5" offset="0,23000emu"/>
                 <v:textbox>
                   <w:txbxContent>
@@ -1003,7 +1003,7 @@
           </mc:Choice>
           <mc:Fallback>
             <w:pict>
-              <v:rect id="Rectangle 1" o:spid="_x0000_s1033" style="position:absolute;margin-left:18pt;margin-top:7.95pt;width:36pt;height:36pt;z-index:251659264;visibility:visible;mso-wrap-style:square;mso-width-percent:0;mso-height-percent:0;mso-wrap-distance-left:9pt;mso-wrap-distance-top:0;mso-wrap-distance-right:9pt;mso-wrap-distance-bottom:0;mso-position-horizontal:absolute;mso-position-horizontal-relative:text;mso-position-vertical:absolute;mso-position-vertical-relative:text;mso-width-percent:0;mso-height-percent:0;mso-width-relative:margin;mso-height-relative:margin;v-text-anchor:middle" o:gfxdata="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" fillcolor="#95b3d7 [1940]" strokecolor="#17365d [2415]">
+              <v:rect id="Rectangle 1" o:spid="_x0000_s1033" style="position:absolute;margin-left:18pt;margin-top:7.95pt;width:36pt;height:36pt;z-index:251659264;visibility:visible;mso-wrap-style:square;mso-width-percent:0;mso-height-percent:0;mso-wrap-distance-left:9pt;mso-wrap-distance-top:0;mso-wrap-distance-right:9pt;mso-wrap-distance-bottom:0;mso-position-horizontal:absolute;mso-position-horizontal-relative:text;mso-position-vertical:absolute;mso-position-vertical-relative:text;mso-width-percent:0;mso-height-percent:0;mso-width-relative:margin;mso-height-relative:margin;v-text-anchor:middle" o:gfxdata="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" fillcolor="#95b3d7 [1940]" strokecolor="#17365d [2415]">
                 <v:shadow on="t" opacity="22937f" mv:blur="40000f" origin=",.5" offset="0,23000emu"/>
                 <v:textbox>
                   <w:txbxContent>
@@ -2078,7 +2078,15 @@
         <w:ind w:left="360"/>
       </w:pPr>
       <w:r>
-        <w:t xml:space="preserve">The do…while() loop would be skipped </w:t>
+        <w:t>The do…</w:t>
+      </w:r>
+      <w:proofErr w:type="gramStart"/>
+      <w:r>
+        <w:t>while(</w:t>
+      </w:r>
+      <w:proofErr w:type="gramEnd"/>
+      <w:r>
+        <w:t xml:space="preserve">) loop would be skipped </w:t>
       </w:r>
       <w:r>
         <w:rPr>
@@ -2222,7 +2230,7 @@
           </mc:Choice>
           <mc:Fallback>
             <w:pict>
-              <v:rect id="Rectangle 64" o:spid="_x0000_s1042" style="position:absolute;margin-left:270pt;margin-top:2.75pt;width:36pt;height:36pt;z-index:251698176;visibility:visible;mso-wrap-style:square;mso-width-percent:0;mso-height-percent:0;mso-wrap-distance-left:9pt;mso-wrap-distance-top:0;mso-wrap-distance-right:9pt;mso-wrap-distance-bottom:0;mso-position-horizontal:absolute;mso-position-horizontal-relative:text;mso-position-vertical:absolute;mso-position-vertical-relative:text;mso-width-percent:0;mso-height-percent:0;mso-width-relative:margin;mso-height-relative:margin;v-text-anchor:middle" o:gfxdata="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" fillcolor="#d99594 [1941]" strokecolor="#17365d [2415]">
+              <v:rect id="Rectangle 64" o:spid="_x0000_s1042" style="position:absolute;margin-left:270pt;margin-top:2.75pt;width:36pt;height:36pt;z-index:251698176;visibility:visible;mso-wrap-style:square;mso-width-percent:0;mso-height-percent:0;mso-wrap-distance-left:9pt;mso-wrap-distance-top:0;mso-wrap-distance-right:9pt;mso-wrap-distance-bottom:0;mso-position-horizontal:absolute;mso-position-horizontal-relative:text;mso-position-vertical:absolute;mso-position-vertical-relative:text;mso-width-percent:0;mso-height-percent:0;mso-width-relative:margin;mso-height-relative:margin;v-text-anchor:middle" o:gfxdata="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" fillcolor="#d99594 [1941]" strokecolor="#17365d [2415]">
                 <v:shadow on="t" opacity="22937f" mv:blur="40000f" origin=",.5" offset="0,23000emu"/>
                 <v:textbox>
                   <w:txbxContent>
@@ -2342,7 +2350,7 @@
           </mc:Choice>
           <mc:Fallback>
             <w:pict>
-              <v:rect id="Rectangle 63" o:spid="_x0000_s1043" style="position:absolute;margin-left:234pt;margin-top:2.75pt;width:36pt;height:36pt;z-index:251697152;visibility:visible;mso-wrap-style:square;mso-width-percent:0;mso-height-percent:0;mso-wrap-distance-left:9pt;mso-wrap-distance-top:0;mso-wrap-distance-right:9pt;mso-wrap-distance-bottom:0;mso-position-horizontal:absolute;mso-position-horizontal-relative:text;mso-position-vertical:absolute;mso-position-vertical-relative:text;mso-width-percent:0;mso-height-percent:0;mso-width-relative:margin;mso-height-relative:margin;v-text-anchor:middle" o:gfxdata="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" fillcolor="#b2a1c7 [1943]" strokecolor="#17365d [2415]">
+              <v:rect id="Rectangle 63" o:spid="_x0000_s1043" style="position:absolute;margin-left:234pt;margin-top:2.75pt;width:36pt;height:36pt;z-index:251697152;visibility:visible;mso-wrap-style:square;mso-width-percent:0;mso-height-percent:0;mso-wrap-distance-left:9pt;mso-wrap-distance-top:0;mso-wrap-distance-right:9pt;mso-wrap-distance-bottom:0;mso-position-horizontal:absolute;mso-position-horizontal-relative:text;mso-position-vertical:absolute;mso-position-vertical-relative:text;mso-width-percent:0;mso-height-percent:0;mso-width-relative:margin;mso-height-relative:margin;v-text-anchor:middle" o:gfxdata="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" fillcolor="#b2a1c7 [1943]" strokecolor="#17365d [2415]">
                 <v:shadow on="t" opacity="22937f" mv:blur="40000f" origin=",.5" offset="0,23000emu"/>
                 <v:textbox>
                   <w:txbxContent>
@@ -2462,7 +2470,7 @@
           </mc:Choice>
           <mc:Fallback>
             <w:pict>
-              <v:rect id="Rectangle 62" o:spid="_x0000_s1044" style="position:absolute;margin-left:126pt;margin-top:2.75pt;width:36pt;height:36pt;z-index:251696128;visibility:visible;mso-wrap-style:square;mso-width-percent:0;mso-height-percent:0;mso-wrap-distance-left:9pt;mso-wrap-distance-top:0;mso-wrap-distance-right:9pt;mso-wrap-distance-bottom:0;mso-position-horizontal:absolute;mso-position-horizontal-relative:text;mso-position-vertical:absolute;mso-position-vertical-relative:text;mso-width-percent:0;mso-height-percent:0;mso-width-relative:margin;mso-height-relative:margin;v-text-anchor:middle" o:gfxdata="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" fillcolor="#b2a1c7 [1943]" strokecolor="#17365d [2415]">
+              <v:rect id="Rectangle 62" o:spid="_x0000_s1044" style="position:absolute;margin-left:126pt;margin-top:2.75pt;width:36pt;height:36pt;z-index:251696128;visibility:visible;mso-wrap-style:square;mso-width-percent:0;mso-height-percent:0;mso-wrap-distance-left:9pt;mso-wrap-distance-top:0;mso-wrap-distance-right:9pt;mso-wrap-distance-bottom:0;mso-position-horizontal:absolute;mso-position-horizontal-relative:text;mso-position-vertical:absolute;mso-position-vertical-relative:text;mso-width-percent:0;mso-height-percent:0;mso-width-relative:margin;mso-height-relative:margin;v-text-anchor:middle" o:gfxdata="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" fillcolor="#b2a1c7 [1943]" strokecolor="#17365d [2415]">
                 <v:shadow on="t" opacity="22937f" mv:blur="40000f" origin=",.5" offset="0,23000emu"/>
                 <v:textbox>
                   <w:txbxContent>
@@ -2582,7 +2590,7 @@
           </mc:Choice>
           <mc:Fallback>
             <w:pict>
-              <v:rect id="Rectangle 61" o:spid="_x0000_s1045" style="position:absolute;margin-left:90pt;margin-top:2.75pt;width:36pt;height:36pt;z-index:251695104;visibility:visible;mso-wrap-style:square;mso-width-percent:0;mso-height-percent:0;mso-wrap-distance-left:9pt;mso-wrap-distance-top:0;mso-wrap-distance-right:9pt;mso-wrap-distance-bottom:0;mso-position-horizontal:absolute;mso-position-horizontal-relative:text;mso-position-vertical:absolute;mso-position-vertical-relative:text;mso-width-percent:0;mso-height-percent:0;mso-width-relative:margin;mso-height-relative:margin;v-text-anchor:middle" o:gfxdata="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" fillcolor="#95b3d7 [1940]" strokecolor="#17365d [2415]">
+              <v:rect id="Rectangle 61" o:spid="_x0000_s1045" style="position:absolute;margin-left:90pt;margin-top:2.75pt;width:36pt;height:36pt;z-index:251695104;visibility:visible;mso-wrap-style:square;mso-width-percent:0;mso-height-percent:0;mso-wrap-distance-left:9pt;mso-wrap-distance-top:0;mso-wrap-distance-right:9pt;mso-wrap-distance-bottom:0;mso-position-horizontal:absolute;mso-position-horizontal-relative:text;mso-position-vertical:absolute;mso-position-vertical-relative:text;mso-width-percent:0;mso-height-percent:0;mso-width-relative:margin;mso-height-relative:margin;v-text-anchor:middle" o:gfxdata="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" fillcolor="#95b3d7 [1940]" strokecolor="#17365d [2415]">
                 <v:shadow on="t" opacity="22937f" mv:blur="40000f" origin=",.5" offset="0,23000emu"/>
                 <v:textbox>
                   <w:txbxContent>
@@ -2702,7 +2710,7 @@
           </mc:Choice>
           <mc:Fallback>
             <w:pict>
-              <v:rect id="Rectangle 60" o:spid="_x0000_s1046" style="position:absolute;margin-left:198pt;margin-top:2.75pt;width:36pt;height:36pt;z-index:251694080;visibility:visible;mso-wrap-style:square;mso-width-percent:0;mso-height-percent:0;mso-wrap-distance-left:9pt;mso-wrap-distance-top:0;mso-wrap-distance-right:9pt;mso-wrap-distance-bottom:0;mso-position-horizontal:absolute;mso-position-horizontal-relative:text;mso-position-vertical:absolute;mso-position-vertical-relative:text;mso-width-percent:0;mso-height-percent:0;mso-width-relative:margin;mso-height-relative:margin;v-text-anchor:middle" o:gfxdata="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" fillcolor="#95b3d7 [1940]" strokecolor="#17365d [2415]">
+              <v:rect id="Rectangle 60" o:spid="_x0000_s1046" style="position:absolute;margin-left:198pt;margin-top:2.75pt;width:36pt;height:36pt;z-index:251694080;visibility:visible;mso-wrap-style:square;mso-width-percent:0;mso-height-percent:0;mso-wrap-distance-left:9pt;mso-wrap-distance-top:0;mso-wrap-distance-right:9pt;mso-wrap-distance-bottom:0;mso-position-horizontal:absolute;mso-position-horizontal-relative:text;mso-position-vertical:absolute;mso-position-vertical-relative:text;mso-width-percent:0;mso-height-percent:0;mso-width-relative:margin;mso-height-relative:margin;v-text-anchor:middle" o:gfxdata="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" fillcolor="#95b3d7 [1940]" strokecolor="#17365d [2415]">
                 <v:shadow on="t" opacity="22937f" mv:blur="40000f" origin=",.5" offset="0,23000emu"/>
                 <v:textbox>
                   <w:txbxContent>
@@ -2822,7 +2830,7 @@
           </mc:Choice>
           <mc:Fallback>
             <w:pict>
-              <v:rect id="Rectangle 59" o:spid="_x0000_s1047" style="position:absolute;margin-left:162pt;margin-top:2.75pt;width:36pt;height:36pt;z-index:251693056;visibility:visible;mso-wrap-style:square;mso-width-percent:0;mso-height-percent:0;mso-wrap-distance-left:9pt;mso-wrap-distance-top:0;mso-wrap-distance-right:9pt;mso-wrap-distance-bottom:0;mso-position-horizontal:absolute;mso-position-horizontal-relative:text;mso-position-vertical:absolute;mso-position-vertical-relative:text;mso-width-percent:0;mso-height-percent:0;mso-width-relative:margin;mso-height-relative:margin;v-text-anchor:middle" o:gfxdata="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" fillcolor="#d99594 [1941]" strokecolor="#17365d [2415]">
+              <v:rect id="Rectangle 59" o:spid="_x0000_s1047" style="position:absolute;margin-left:162pt;margin-top:2.75pt;width:36pt;height:36pt;z-index:251693056;visibility:visible;mso-wrap-style:square;mso-width-percent:0;mso-height-percent:0;mso-wrap-distance-left:9pt;mso-wrap-distance-top:0;mso-wrap-distance-right:9pt;mso-wrap-distance-bottom:0;mso-position-horizontal:absolute;mso-position-horizontal-relative:text;mso-position-vertical:absolute;mso-position-vertical-relative:text;mso-width-percent:0;mso-height-percent:0;mso-width-relative:margin;mso-height-relative:margin;v-text-anchor:middle" o:gfxdata="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" fillcolor="#d99594 [1941]" strokecolor="#17365d [2415]">
                 <v:shadow on="t" opacity="22937f" mv:blur="40000f" origin=",.5" offset="0,23000emu"/>
                 <v:textbox>
                   <w:txbxContent>
@@ -2942,7 +2950,7 @@
           </mc:Choice>
           <mc:Fallback>
             <w:pict>
-              <v:rect id="Rectangle 58" o:spid="_x0000_s1048" style="position:absolute;margin-left:54pt;margin-top:2.75pt;width:36pt;height:36pt;z-index:251692032;visibility:visible;mso-wrap-style:square;mso-width-percent:0;mso-height-percent:0;mso-wrap-distance-left:9pt;mso-wrap-distance-top:0;mso-wrap-distance-right:9pt;mso-wrap-distance-bottom:0;mso-position-horizontal:absolute;mso-position-horizontal-relative:text;mso-position-vertical:absolute;mso-position-vertical-relative:text;mso-width-percent:0;mso-height-percent:0;mso-width-relative:margin;mso-height-relative:margin;v-text-anchor:middle" o:gfxdata="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" fillcolor="#d99594 [1941]" strokecolor="#17365d [2415]">
+              <v:rect id="Rectangle 58" o:spid="_x0000_s1048" style="position:absolute;margin-left:54pt;margin-top:2.75pt;width:36pt;height:36pt;z-index:251692032;visibility:visible;mso-wrap-style:square;mso-width-percent:0;mso-height-percent:0;mso-wrap-distance-left:9pt;mso-wrap-distance-top:0;mso-wrap-distance-right:9pt;mso-wrap-distance-bottom:0;mso-position-horizontal:absolute;mso-position-horizontal-relative:text;mso-position-vertical:absolute;mso-position-vertical-relative:text;mso-width-percent:0;mso-height-percent:0;mso-width-relative:margin;mso-height-relative:margin;v-text-anchor:middle" o:gfxdata="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" fillcolor="#d99594 [1941]" strokecolor="#17365d [2415]">
                 <v:shadow on="t" opacity="22937f" mv:blur="40000f" origin=",.5" offset="0,23000emu"/>
                 <v:textbox>
                   <w:txbxContent>
@@ -3062,7 +3070,7 @@
           </mc:Choice>
           <mc:Fallback>
             <w:pict>
-              <v:rect id="Rectangle 57" o:spid="_x0000_s1049" style="position:absolute;margin-left:18pt;margin-top:2.75pt;width:36pt;height:36pt;z-index:251691008;visibility:visible;mso-wrap-style:square;mso-width-percent:0;mso-height-percent:0;mso-wrap-distance-left:9pt;mso-wrap-distance-top:0;mso-wrap-distance-right:9pt;mso-wrap-distance-bottom:0;mso-position-horizontal:absolute;mso-position-horizontal-relative:text;mso-position-vertical:absolute;mso-position-vertical-relative:text;mso-width-percent:0;mso-height-percent:0;mso-width-relative:margin;mso-height-relative:margin;v-text-anchor:middle" o:gfxdata="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" fillcolor="#b2a1c7 [1943]" strokecolor="#17365d [2415]">
+              <v:rect id="Rectangle 57" o:spid="_x0000_s1049" style="position:absolute;margin-left:18pt;margin-top:2.75pt;width:36pt;height:36pt;z-index:251691008;visibility:visible;mso-wrap-style:square;mso-width-percent:0;mso-height-percent:0;mso-wrap-distance-left:9pt;mso-wrap-distance-top:0;mso-wrap-distance-right:9pt;mso-wrap-distance-bottom:0;mso-position-horizontal:absolute;mso-position-horizontal-relative:text;mso-position-vertical:absolute;mso-position-vertical-relative:text;mso-width-percent:0;mso-height-percent:0;mso-width-relative:margin;mso-height-relative:margin;v-text-anchor:middle" o:gfxdata="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" fillcolor="#b2a1c7 [1943]" strokecolor="#17365d [2415]">
                 <v:shadow on="t" opacity="22937f" mv:blur="40000f" origin=",.5" offset="0,23000emu"/>
                 <v:textbox>
                   <w:txbxContent>
@@ -3248,7 +3256,7 @@
           </mc:Choice>
           <mc:Fallback>
             <w:pict>
-              <v:rect id="Rectangle 65" o:spid="_x0000_s1050" style="position:absolute;margin-left:18pt;margin-top:8.35pt;width:36pt;height:36pt;z-index:251700224;visibility:visible;mso-wrap-style:square;mso-width-percent:0;mso-height-percent:0;mso-wrap-distance-left:9pt;mso-wrap-distance-top:0;mso-wrap-distance-right:9pt;mso-wrap-distance-bottom:0;mso-position-horizontal:absolute;mso-position-horizontal-relative:text;mso-position-vertical:absolute;mso-position-vertical-relative:text;mso-width-percent:0;mso-height-percent:0;mso-width-relative:margin;mso-height-relative:margin;v-text-anchor:middle" o:gfxdata="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" fillcolor="#d99594 [1941]" strokecolor="#17365d [2415]">
+              <v:rect id="Rectangle 65" o:spid="_x0000_s1050" style="position:absolute;margin-left:18pt;margin-top:8.35pt;width:36pt;height:36pt;z-index:251700224;visibility:visible;mso-wrap-style:square;mso-width-percent:0;mso-height-percent:0;mso-wrap-distance-left:9pt;mso-wrap-distance-top:0;mso-wrap-distance-right:9pt;mso-wrap-distance-bottom:0;mso-position-horizontal:absolute;mso-position-horizontal-relative:text;mso-position-vertical:absolute;mso-position-vertical-relative:text;mso-width-percent:0;mso-height-percent:0;mso-width-relative:margin;mso-height-relative:margin;v-text-anchor:middle" o:gfxdata="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" fillcolor="#d99594 [1941]" strokecolor="#17365d [2415]">
                 <v:shadow on="t" opacity="22937f" mv:blur="40000f" origin=",.5" offset="0,23000emu"/>
                 <v:textbox>
                   <w:txbxContent>
@@ -3368,7 +3376,7 @@
           </mc:Choice>
           <mc:Fallback>
             <w:pict>
-              <v:rect id="Rectangle 66" o:spid="_x0000_s1051" style="position:absolute;margin-left:54pt;margin-top:8.35pt;width:36pt;height:36pt;z-index:251701248;visibility:visible;mso-wrap-style:square;mso-width-percent:0;mso-height-percent:0;mso-wrap-distance-left:9pt;mso-wrap-distance-top:0;mso-wrap-distance-right:9pt;mso-wrap-distance-bottom:0;mso-position-horizontal:absolute;mso-position-horizontal-relative:text;mso-position-vertical:absolute;mso-position-vertical-relative:text;mso-width-percent:0;mso-height-percent:0;mso-width-relative:margin;mso-height-relative:margin;v-text-anchor:middle" o:gfxdata="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" fillcolor="#d99594 [1941]" strokecolor="#17365d [2415]">
+              <v:rect id="Rectangle 66" o:spid="_x0000_s1051" style="position:absolute;margin-left:54pt;margin-top:8.35pt;width:36pt;height:36pt;z-index:251701248;visibility:visible;mso-wrap-style:square;mso-width-percent:0;mso-height-percent:0;mso-wrap-distance-left:9pt;mso-wrap-distance-top:0;mso-wrap-distance-right:9pt;mso-wrap-distance-bottom:0;mso-position-horizontal:absolute;mso-position-horizontal-relative:text;mso-position-vertical:absolute;mso-position-vertical-relative:text;mso-width-percent:0;mso-height-percent:0;mso-width-relative:margin;mso-height-relative:margin;v-text-anchor:middle" o:gfxdata="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" fillcolor="#d99594 [1941]" strokecolor="#17365d [2415]">
                 <v:shadow on="t" opacity="22937f" mv:blur="40000f" origin=",.5" offset="0,23000emu"/>
                 <v:textbox>
                   <w:txbxContent>
@@ -3488,7 +3496,7 @@
           </mc:Choice>
           <mc:Fallback>
             <w:pict>
-              <v:rect id="Rectangle 67" o:spid="_x0000_s1052" style="position:absolute;margin-left:162pt;margin-top:8.35pt;width:36pt;height:36pt;z-index:251702272;visibility:visible;mso-wrap-style:square;mso-width-percent:0;mso-height-percent:0;mso-wrap-distance-left:9pt;mso-wrap-distance-top:0;mso-wrap-distance-right:9pt;mso-wrap-distance-bottom:0;mso-position-horizontal:absolute;mso-position-horizontal-relative:text;mso-position-vertical:absolute;mso-position-vertical-relative:text;mso-width-percent:0;mso-height-percent:0;mso-width-relative:margin;mso-height-relative:margin;v-text-anchor:middle" o:gfxdata="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" fillcolor="#d99594 [1941]" strokecolor="#17365d [2415]">
+              <v:rect id="Rectangle 67" o:spid="_x0000_s1052" style="position:absolute;margin-left:162pt;margin-top:8.35pt;width:36pt;height:36pt;z-index:251702272;visibility:visible;mso-wrap-style:square;mso-width-percent:0;mso-height-percent:0;mso-wrap-distance-left:9pt;mso-wrap-distance-top:0;mso-wrap-distance-right:9pt;mso-wrap-distance-bottom:0;mso-position-horizontal:absolute;mso-position-horizontal-relative:text;mso-position-vertical:absolute;mso-position-vertical-relative:text;mso-width-percent:0;mso-height-percent:0;mso-width-relative:margin;mso-height-relative:margin;v-text-anchor:middle" o:gfxdata="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" fillcolor="#d99594 [1941]" strokecolor="#17365d [2415]">
                 <v:shadow on="t" opacity="22937f" mv:blur="40000f" origin=",.5" offset="0,23000emu"/>
                 <v:textbox>
                   <w:txbxContent>
@@ -3608,7 +3616,7 @@
           </mc:Choice>
           <mc:Fallback>
             <w:pict>
-              <v:rect id="Rectangle 68" o:spid="_x0000_s1053" style="position:absolute;margin-left:198pt;margin-top:8.35pt;width:36pt;height:36pt;z-index:251703296;visibility:visible;mso-wrap-style:square;mso-width-percent:0;mso-height-percent:0;mso-wrap-distance-left:9pt;mso-wrap-distance-top:0;mso-wrap-distance-right:9pt;mso-wrap-distance-bottom:0;mso-position-horizontal:absolute;mso-position-horizontal-relative:text;mso-position-vertical:absolute;mso-position-vertical-relative:text;mso-width-percent:0;mso-height-percent:0;mso-width-relative:margin;mso-height-relative:margin;v-text-anchor:middle" o:gfxdata="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" fillcolor="#d99594 [1941]" strokecolor="#17365d [2415]">
+              <v:rect id="Rectangle 68" o:spid="_x0000_s1053" style="position:absolute;margin-left:198pt;margin-top:8.35pt;width:36pt;height:36pt;z-index:251703296;visibility:visible;mso-wrap-style:square;mso-width-percent:0;mso-height-percent:0;mso-wrap-distance-left:9pt;mso-wrap-distance-top:0;mso-wrap-distance-right:9pt;mso-wrap-distance-bottom:0;mso-position-horizontal:absolute;mso-position-horizontal-relative:text;mso-position-vertical:absolute;mso-position-vertical-relative:text;mso-width-percent:0;mso-height-percent:0;mso-width-relative:margin;mso-height-relative:margin;v-text-anchor:middle" o:gfxdata="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" fillcolor="#d99594 [1941]" strokecolor="#17365d [2415]">
                 <v:shadow on="t" opacity="22937f" mv:blur="40000f" origin=",.5" offset="0,23000emu"/>
                 <v:textbox>
                   <w:txbxContent>
@@ -3728,7 +3736,7 @@
           </mc:Choice>
           <mc:Fallback>
             <w:pict>
-              <v:rect id="Rectangle 69" o:spid="_x0000_s1054" style="position:absolute;margin-left:90pt;margin-top:8.35pt;width:36pt;height:36pt;z-index:251704320;visibility:visible;mso-wrap-style:square;mso-width-percent:0;mso-height-percent:0;mso-wrap-distance-left:9pt;mso-wrap-distance-top:0;mso-wrap-distance-right:9pt;mso-wrap-distance-bottom:0;mso-position-horizontal:absolute;mso-position-horizontal-relative:text;mso-position-vertical:absolute;mso-position-vertical-relative:text;mso-width-percent:0;mso-height-percent:0;mso-width-relative:margin;mso-height-relative:margin;v-text-anchor:middle" o:gfxdata="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" fillcolor="#d99594 [1941]" strokecolor="#17365d [2415]">
+              <v:rect id="Rectangle 69" o:spid="_x0000_s1054" style="position:absolute;margin-left:90pt;margin-top:8.35pt;width:36pt;height:36pt;z-index:251704320;visibility:visible;mso-wrap-style:square;mso-width-percent:0;mso-height-percent:0;mso-wrap-distance-left:9pt;mso-wrap-distance-top:0;mso-wrap-distance-right:9pt;mso-wrap-distance-bottom:0;mso-position-horizontal:absolute;mso-position-horizontal-relative:text;mso-position-vertical:absolute;mso-position-vertical-relative:text;mso-width-percent:0;mso-height-percent:0;mso-width-relative:margin;mso-height-relative:margin;v-text-anchor:middle" o:gfxdata="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" fillcolor="#d99594 [1941]" strokecolor="#17365d [2415]">
                 <v:shadow on="t" opacity="22937f" mv:blur="40000f" origin=",.5" offset="0,23000emu"/>
                 <v:textbox>
                   <w:txbxContent>
@@ -3848,7 +3856,7 @@
           </mc:Choice>
           <mc:Fallback>
             <w:pict>
-              <v:rect id="Rectangle 70" o:spid="_x0000_s1055" style="position:absolute;margin-left:126pt;margin-top:8.35pt;width:36pt;height:36pt;z-index:251705344;visibility:visible;mso-wrap-style:square;mso-width-percent:0;mso-height-percent:0;mso-wrap-distance-left:9pt;mso-wrap-distance-top:0;mso-wrap-distance-right:9pt;mso-wrap-distance-bottom:0;mso-position-horizontal:absolute;mso-position-horizontal-relative:text;mso-position-vertical:absolute;mso-position-vertical-relative:text;mso-width-percent:0;mso-height-percent:0;mso-width-relative:margin;mso-height-relative:margin;v-text-anchor:middle" o:gfxdata="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" fillcolor="#d99594 [1941]" strokecolor="#17365d [2415]">
+              <v:rect id="Rectangle 70" o:spid="_x0000_s1055" style="position:absolute;margin-left:126pt;margin-top:8.35pt;width:36pt;height:36pt;z-index:251705344;visibility:visible;mso-wrap-style:square;mso-width-percent:0;mso-height-percent:0;mso-wrap-distance-left:9pt;mso-wrap-distance-top:0;mso-wrap-distance-right:9pt;mso-wrap-distance-bottom:0;mso-position-horizontal:absolute;mso-position-horizontal-relative:text;mso-position-vertical:absolute;mso-position-vertical-relative:text;mso-width-percent:0;mso-height-percent:0;mso-width-relative:margin;mso-height-relative:margin;v-text-anchor:middle" o:gfxdata="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" fillcolor="#d99594 [1941]" strokecolor="#17365d [2415]">
                 <v:shadow on="t" opacity="22937f" mv:blur="40000f" origin=",.5" offset="0,23000emu"/>
                 <v:textbox>
                   <w:txbxContent>
@@ -3968,7 +3976,7 @@
           </mc:Choice>
           <mc:Fallback>
             <w:pict>
-              <v:rect id="Rectangle 71" o:spid="_x0000_s1056" style="position:absolute;margin-left:234pt;margin-top:8.35pt;width:36pt;height:36pt;z-index:251706368;visibility:visible;mso-wrap-style:square;mso-width-percent:0;mso-height-percent:0;mso-wrap-distance-left:9pt;mso-wrap-distance-top:0;mso-wrap-distance-right:9pt;mso-wrap-distance-bottom:0;mso-position-horizontal:absolute;mso-position-horizontal-relative:text;mso-position-vertical:absolute;mso-position-vertical-relative:text;mso-width-percent:0;mso-height-percent:0;mso-width-relative:margin;mso-height-relative:margin;v-text-anchor:middle" o:gfxdata="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" fillcolor="#d99594 [1941]" strokecolor="#17365d [2415]">
+              <v:rect id="Rectangle 71" o:spid="_x0000_s1056" style="position:absolute;margin-left:234pt;margin-top:8.35pt;width:36pt;height:36pt;z-index:251706368;visibility:visible;mso-wrap-style:square;mso-width-percent:0;mso-height-percent:0;mso-wrap-distance-left:9pt;mso-wrap-distance-top:0;mso-wrap-distance-right:9pt;mso-wrap-distance-bottom:0;mso-position-horizontal:absolute;mso-position-horizontal-relative:text;mso-position-vertical:absolute;mso-position-vertical-relative:text;mso-width-percent:0;mso-height-percent:0;mso-width-relative:margin;mso-height-relative:margin;v-text-anchor:middle" o:gfxdata="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" fillcolor="#d99594 [1941]" strokecolor="#17365d [2415]">
                 <v:shadow on="t" opacity="22937f" mv:blur="40000f" origin=",.5" offset="0,23000emu"/>
                 <v:textbox>
                   <w:txbxContent>
@@ -4088,7 +4096,7 @@
           </mc:Choice>
           <mc:Fallback>
             <w:pict>
-              <v:rect id="Rectangle 72" o:spid="_x0000_s1057" style="position:absolute;margin-left:270pt;margin-top:8.35pt;width:36pt;height:36pt;z-index:251707392;visibility:visible;mso-wrap-style:square;mso-width-percent:0;mso-height-percent:0;mso-wrap-distance-left:9pt;mso-wrap-distance-top:0;mso-wrap-distance-right:9pt;mso-wrap-distance-bottom:0;mso-position-horizontal:absolute;mso-position-horizontal-relative:text;mso-position-vertical:absolute;mso-position-vertical-relative:text;mso-width-percent:0;mso-height-percent:0;mso-width-relative:margin;mso-height-relative:margin;v-text-anchor:middle" o:gfxdata="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" fillcolor="#d99594 [1941]" strokecolor="#17365d [2415]">
+              <v:rect id="Rectangle 72" o:spid="_x0000_s1057" style="position:absolute;margin-left:270pt;margin-top:8.35pt;width:36pt;height:36pt;z-index:251707392;visibility:visible;mso-wrap-style:square;mso-width-percent:0;mso-height-percent:0;mso-wrap-distance-left:9pt;mso-wrap-distance-top:0;mso-wrap-distance-right:9pt;mso-wrap-distance-bottom:0;mso-position-horizontal:absolute;mso-position-horizontal-relative:text;mso-position-vertical:absolute;mso-position-vertical-relative:text;mso-width-percent:0;mso-height-percent:0;mso-width-relative:margin;mso-height-relative:margin;v-text-anchor:middle" o:gfxdata="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" fillcolor="#d99594 [1941]" strokecolor="#17365d [2415]">
                 <v:shadow on="t" opacity="22937f" mv:blur="40000f" origin=",.5" offset="0,23000emu"/>
                 <v:textbox>
                   <w:txbxContent>
@@ -4276,7 +4284,7 @@
           </mc:Choice>
           <mc:Fallback>
             <w:pict>
-              <v:rect id="Rectangle 73" o:spid="_x0000_s1058" style="position:absolute;margin-left:18pt;margin-top:-.05pt;width:36pt;height:36pt;z-index:251709440;visibility:visible;mso-wrap-style:square;mso-width-percent:0;mso-height-percent:0;mso-wrap-distance-left:9pt;mso-wrap-distance-top:0;mso-wrap-distance-right:9pt;mso-wrap-distance-bottom:0;mso-position-horizontal:absolute;mso-position-horizontal-relative:text;mso-position-vertical:absolute;mso-position-vertical-relative:text;mso-width-percent:0;mso-height-percent:0;mso-width-relative:margin;mso-height-relative:margin;v-text-anchor:middle" o:gfxdata="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" fillcolor="#d99594 [1941]" strokecolor="#17365d [2415]">
+              <v:rect id="Rectangle 73" o:spid="_x0000_s1058" style="position:absolute;margin-left:18pt;margin-top:-.05pt;width:36pt;height:36pt;z-index:251709440;visibility:visible;mso-wrap-style:square;mso-width-percent:0;mso-height-percent:0;mso-wrap-distance-left:9pt;mso-wrap-distance-top:0;mso-wrap-distance-right:9pt;mso-wrap-distance-bottom:0;mso-position-horizontal:absolute;mso-position-horizontal-relative:text;mso-position-vertical:absolute;mso-position-vertical-relative:text;mso-width-percent:0;mso-height-percent:0;mso-width-relative:margin;mso-height-relative:margin;v-text-anchor:middle" o:gfxdata="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" fillcolor="#d99594 [1941]" strokecolor="#17365d [2415]">
                 <v:shadow on="t" opacity="22937f" mv:blur="40000f" origin=",.5" offset="0,23000emu"/>
                 <v:textbox>
                   <w:txbxContent>
@@ -4396,7 +4404,7 @@
           </mc:Choice>
           <mc:Fallback>
             <w:pict>
-              <v:rect id="Rectangle 74" o:spid="_x0000_s1059" style="position:absolute;margin-left:54pt;margin-top:-.05pt;width:36pt;height:36pt;z-index:251710464;visibility:visible;mso-wrap-style:square;mso-width-percent:0;mso-height-percent:0;mso-wrap-distance-left:9pt;mso-wrap-distance-top:0;mso-wrap-distance-right:9pt;mso-wrap-distance-bottom:0;mso-position-horizontal:absolute;mso-position-horizontal-relative:text;mso-position-vertical:absolute;mso-position-vertical-relative:text;mso-width-percent:0;mso-height-percent:0;mso-width-relative:margin;mso-height-relative:margin;v-text-anchor:middle" o:gfxdata="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" fillcolor="#d99594 [1941]" strokecolor="#17365d [2415]">
+              <v:rect id="Rectangle 74" o:spid="_x0000_s1059" style="position:absolute;margin-left:54pt;margin-top:-.05pt;width:36pt;height:36pt;z-index:251710464;visibility:visible;mso-wrap-style:square;mso-width-percent:0;mso-height-percent:0;mso-wrap-distance-left:9pt;mso-wrap-distance-top:0;mso-wrap-distance-right:9pt;mso-wrap-distance-bottom:0;mso-position-horizontal:absolute;mso-position-horizontal-relative:text;mso-position-vertical:absolute;mso-position-vertical-relative:text;mso-width-percent:0;mso-height-percent:0;mso-width-relative:margin;mso-height-relative:margin;v-text-anchor:middle" o:gfxdata="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" fillcolor="#d99594 [1941]" strokecolor="#17365d [2415]">
                 <v:shadow on="t" opacity="22937f" mv:blur="40000f" origin=",.5" offset="0,23000emu"/>
                 <v:textbox>
                   <w:txbxContent>
@@ -4516,7 +4524,7 @@
           </mc:Choice>
           <mc:Fallback>
             <w:pict>
-              <v:rect id="Rectangle 75" o:spid="_x0000_s1060" style="position:absolute;margin-left:162pt;margin-top:-.05pt;width:36pt;height:36pt;z-index:251711488;visibility:visible;mso-wrap-style:square;mso-width-percent:0;mso-height-percent:0;mso-wrap-distance-left:9pt;mso-wrap-distance-top:0;mso-wrap-distance-right:9pt;mso-wrap-distance-bottom:0;mso-position-horizontal:absolute;mso-position-horizontal-relative:text;mso-position-vertical:absolute;mso-position-vertical-relative:text;mso-width-percent:0;mso-height-percent:0;mso-width-relative:margin;mso-height-relative:margin;v-text-anchor:middle" o:gfxdata="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" fillcolor="#d99594 [1941]" strokecolor="#17365d [2415]">
+              <v:rect id="Rectangle 75" o:spid="_x0000_s1060" style="position:absolute;margin-left:162pt;margin-top:-.05pt;width:36pt;height:36pt;z-index:251711488;visibility:visible;mso-wrap-style:square;mso-width-percent:0;mso-height-percent:0;mso-wrap-distance-left:9pt;mso-wrap-distance-top:0;mso-wrap-distance-right:9pt;mso-wrap-distance-bottom:0;mso-position-horizontal:absolute;mso-position-horizontal-relative:text;mso-position-vertical:absolute;mso-position-vertical-relative:text;mso-width-percent:0;mso-height-percent:0;mso-width-relative:margin;mso-height-relative:margin;v-text-anchor:middle" o:gfxdata="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" fillcolor="#d99594 [1941]" strokecolor="#17365d [2415]">
                 <v:shadow on="t" opacity="22937f" mv:blur="40000f" origin=",.5" offset="0,23000emu"/>
                 <v:textbox>
                   <w:txbxContent>
@@ -4636,7 +4644,7 @@
           </mc:Choice>
           <mc:Fallback>
             <w:pict>
-              <v:rect id="Rectangle 76" o:spid="_x0000_s1061" style="position:absolute;margin-left:198pt;margin-top:-.05pt;width:36pt;height:36pt;z-index:251712512;visibility:visible;mso-wrap-style:square;mso-width-percent:0;mso-height-percent:0;mso-wrap-distance-left:9pt;mso-wrap-distance-top:0;mso-wrap-distance-right:9pt;mso-wrap-distance-bottom:0;mso-position-horizontal:absolute;mso-position-horizontal-relative:text;mso-position-vertical:absolute;mso-position-vertical-relative:text;mso-width-percent:0;mso-height-percent:0;mso-width-relative:margin;mso-height-relative:margin;v-text-anchor:middle" o:gfxdata="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" fillcolor="#d99594 [1941]" strokecolor="#17365d [2415]">
+              <v:rect id="Rectangle 76" o:spid="_x0000_s1061" style="position:absolute;margin-left:198pt;margin-top:-.05pt;width:36pt;height:36pt;z-index:251712512;visibility:visible;mso-wrap-style:square;mso-width-percent:0;mso-height-percent:0;mso-wrap-distance-left:9pt;mso-wrap-distance-top:0;mso-wrap-distance-right:9pt;mso-wrap-distance-bottom:0;mso-position-horizontal:absolute;mso-position-horizontal-relative:text;mso-position-vertical:absolute;mso-position-vertical-relative:text;mso-width-percent:0;mso-height-percent:0;mso-width-relative:margin;mso-height-relative:margin;v-text-anchor:middle" o:gfxdata="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" fillcolor="#d99594 [1941]" strokecolor="#17365d [2415]">
                 <v:shadow on="t" opacity="22937f" mv:blur="40000f" origin=",.5" offset="0,23000emu"/>
                 <v:textbox>
                   <w:txbxContent>
@@ -4756,7 +4764,7 @@
           </mc:Choice>
           <mc:Fallback>
             <w:pict>
-              <v:rect id="Rectangle 77" o:spid="_x0000_s1062" style="position:absolute;margin-left:90pt;margin-top:-.05pt;width:36pt;height:36pt;z-index:251713536;visibility:visible;mso-wrap-style:square;mso-width-percent:0;mso-height-percent:0;mso-wrap-distance-left:9pt;mso-wrap-distance-top:0;mso-wrap-distance-right:9pt;mso-wrap-distance-bottom:0;mso-position-horizontal:absolute;mso-position-horizontal-relative:text;mso-position-vertical:absolute;mso-position-vertical-relative:text;mso-width-percent:0;mso-height-percent:0;mso-width-relative:margin;mso-height-relative:margin;v-text-anchor:middle" o:gfxdata="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" fillcolor="#d99594 [1941]" strokecolor="#17365d [2415]">
+              <v:rect id="Rectangle 77" o:spid="_x0000_s1062" style="position:absolute;margin-left:90pt;margin-top:-.05pt;width:36pt;height:36pt;z-index:251713536;visibility:visible;mso-wrap-style:square;mso-width-percent:0;mso-height-percent:0;mso-wrap-distance-left:9pt;mso-wrap-distance-top:0;mso-wrap-distance-right:9pt;mso-wrap-distance-bottom:0;mso-position-horizontal:absolute;mso-position-horizontal-relative:text;mso-position-vertical:absolute;mso-position-vertical-relative:text;mso-width-percent:0;mso-height-percent:0;mso-width-relative:margin;mso-height-relative:margin;v-text-anchor:middle" o:gfxdata="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" fillcolor="#d99594 [1941]" strokecolor="#17365d [2415]">
                 <v:shadow on="t" opacity="22937f" mv:blur="40000f" origin=",.5" offset="0,23000emu"/>
                 <v:textbox>
                   <w:txbxContent>
@@ -4876,7 +4884,7 @@
           </mc:Choice>
           <mc:Fallback>
             <w:pict>
-              <v:rect id="Rectangle 78" o:spid="_x0000_s1063" style="position:absolute;margin-left:126pt;margin-top:-.05pt;width:36pt;height:36pt;z-index:251714560;visibility:visible;mso-wrap-style:square;mso-width-percent:0;mso-height-percent:0;mso-wrap-distance-left:9pt;mso-wrap-distance-top:0;mso-wrap-distance-right:9pt;mso-wrap-distance-bottom:0;mso-position-horizontal:absolute;mso-position-horizontal-relative:text;mso-position-vertical:absolute;mso-position-vertical-relative:text;mso-width-percent:0;mso-height-percent:0;mso-width-relative:margin;mso-height-relative:margin;v-text-anchor:middle" o:gfxdata="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" fillcolor="#b2a1c7 [1943]" strokecolor="#17365d [2415]">
+              <v:rect id="Rectangle 78" o:spid="_x0000_s1063" style="position:absolute;margin-left:126pt;margin-top:-.05pt;width:36pt;height:36pt;z-index:251714560;visibility:visible;mso-wrap-style:square;mso-width-percent:0;mso-height-percent:0;mso-wrap-distance-left:9pt;mso-wrap-distance-top:0;mso-wrap-distance-right:9pt;mso-wrap-distance-bottom:0;mso-position-horizontal:absolute;mso-position-horizontal-relative:text;mso-position-vertical:absolute;mso-position-vertical-relative:text;mso-width-percent:0;mso-height-percent:0;mso-width-relative:margin;mso-height-relative:margin;v-text-anchor:middle" o:gfxdata="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" fillcolor="#b2a1c7 [1943]" strokecolor="#17365d [2415]">
                 <v:shadow on="t" opacity="22937f" mv:blur="40000f" origin=",.5" offset="0,23000emu"/>
                 <v:textbox>
                   <w:txbxContent>
@@ -4996,7 +5004,7 @@
           </mc:Choice>
           <mc:Fallback>
             <w:pict>
-              <v:rect id="Rectangle 79" o:spid="_x0000_s1064" style="position:absolute;margin-left:234pt;margin-top:-.05pt;width:36pt;height:36pt;z-index:251715584;visibility:visible;mso-wrap-style:square;mso-width-percent:0;mso-height-percent:0;mso-wrap-distance-left:9pt;mso-wrap-distance-top:0;mso-wrap-distance-right:9pt;mso-wrap-distance-bottom:0;mso-position-horizontal:absolute;mso-position-horizontal-relative:text;mso-position-vertical:absolute;mso-position-vertical-relative:text;mso-width-percent:0;mso-height-percent:0;mso-width-relative:margin;mso-height-relative:margin;v-text-anchor:middle" o:gfxdata="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" fillcolor="#d99594 [1941]" strokecolor="#17365d [2415]">
+              <v:rect id="Rectangle 79" o:spid="_x0000_s1064" style="position:absolute;margin-left:234pt;margin-top:-.05pt;width:36pt;height:36pt;z-index:251715584;visibility:visible;mso-wrap-style:square;mso-width-percent:0;mso-height-percent:0;mso-wrap-distance-left:9pt;mso-wrap-distance-top:0;mso-wrap-distance-right:9pt;mso-wrap-distance-bottom:0;mso-position-horizontal:absolute;mso-position-horizontal-relative:text;mso-position-vertical:absolute;mso-position-vertical-relative:text;mso-width-percent:0;mso-height-percent:0;mso-width-relative:margin;mso-height-relative:margin;v-text-anchor:middle" o:gfxdata="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" fillcolor="#d99594 [1941]" strokecolor="#17365d [2415]">
                 <v:shadow on="t" opacity="22937f" mv:blur="40000f" origin=",.5" offset="0,23000emu"/>
                 <v:textbox>
                   <w:txbxContent>
@@ -5116,7 +5124,7 @@
           </mc:Choice>
           <mc:Fallback>
             <w:pict>
-              <v:rect id="Rectangle 80" o:spid="_x0000_s1065" style="position:absolute;margin-left:270pt;margin-top:-.05pt;width:36pt;height:36pt;z-index:251716608;visibility:visible;mso-wrap-style:square;mso-width-percent:0;mso-height-percent:0;mso-wrap-distance-left:9pt;mso-wrap-distance-top:0;mso-wrap-distance-right:9pt;mso-wrap-distance-bottom:0;mso-position-horizontal:absolute;mso-position-horizontal-relative:text;mso-position-vertical:absolute;mso-position-vertical-relative:text;mso-width-percent:0;mso-height-percent:0;mso-width-relative:margin;mso-height-relative:margin;v-text-anchor:middle" o:gfxdata="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" fillcolor="#d99594 [1941]" strokecolor="#17365d [2415]">
+              <v:rect id="Rectangle 80" o:spid="_x0000_s1065" style="position:absolute;margin-left:270pt;margin-top:-.05pt;width:36pt;height:36pt;z-index:251716608;visibility:visible;mso-wrap-style:square;mso-width-percent:0;mso-height-percent:0;mso-wrap-distance-left:9pt;mso-wrap-distance-top:0;mso-wrap-distance-right:9pt;mso-wrap-distance-bottom:0;mso-position-horizontal:absolute;mso-position-horizontal-relative:text;mso-position-vertical:absolute;mso-position-vertical-relative:text;mso-width-percent:0;mso-height-percent:0;mso-width-relative:margin;mso-height-relative:margin;v-text-anchor:middle" o:gfxdata="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" fillcolor="#d99594 [1941]" strokecolor="#17365d [2415]">
                 <v:shadow on="t" opacity="22937f" mv:blur="40000f" origin=",.5" offset="0,23000emu"/>
                 <v:textbox>
                   <w:txbxContent>
@@ -5295,7 +5303,7 @@
           </mc:Choice>
           <mc:Fallback>
             <w:pict>
-              <v:rect id="Rectangle 88" o:spid="_x0000_s1066" style="position:absolute;margin-left:90pt;margin-top:13.35pt;width:36pt;height:36pt;z-index:251725824;visibility:visible;mso-wrap-style:square;mso-width-percent:0;mso-height-percent:0;mso-wrap-distance-left:9pt;mso-wrap-distance-top:0;mso-wrap-distance-right:9pt;mso-wrap-distance-bottom:0;mso-position-horizontal:absolute;mso-position-horizontal-relative:text;mso-position-vertical:absolute;mso-position-vertical-relative:text;mso-width-percent:0;mso-height-percent:0;mso-width-relative:margin;mso-height-relative:margin;v-text-anchor:middle" o:gfxdata="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" fillcolor="#c2d69b [1942]" strokecolor="#17365d [2415]">
+              <v:rect id="Rectangle 88" o:spid="_x0000_s1066" style="position:absolute;margin-left:90pt;margin-top:13.35pt;width:36pt;height:36pt;z-index:251725824;visibility:visible;mso-wrap-style:square;mso-width-percent:0;mso-height-percent:0;mso-wrap-distance-left:9pt;mso-wrap-distance-top:0;mso-wrap-distance-right:9pt;mso-wrap-distance-bottom:0;mso-position-horizontal:absolute;mso-position-horizontal-relative:text;mso-position-vertical:absolute;mso-position-vertical-relative:text;mso-width-percent:0;mso-height-percent:0;mso-width-relative:margin;mso-height-relative:margin;v-text-anchor:middle" o:gfxdata="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" fillcolor="#c2d69b [1942]" strokecolor="#17365d [2415]">
                 <v:shadow on="t" opacity="22937f" mv:blur="40000f" origin=",.5" offset="0,23000emu"/>
                 <v:textbox>
                   <w:txbxContent>
@@ -5441,7 +5449,7 @@
           </mc:Choice>
           <mc:Fallback>
             <w:pict>
-              <v:rect id="Rectangle 84" o:spid="_x0000_s1067" style="position:absolute;margin-left:54pt;margin-top:13.35pt;width:36pt;height:36pt;z-index:251721728;visibility:visible;mso-wrap-style:square;mso-width-percent:0;mso-height-percent:0;mso-wrap-distance-left:9pt;mso-wrap-distance-top:0;mso-wrap-distance-right:9pt;mso-wrap-distance-bottom:0;mso-position-horizontal:absolute;mso-position-horizontal-relative:text;mso-position-vertical:absolute;mso-position-vertical-relative:text;mso-width-percent:0;mso-height-percent:0;mso-width-relative:margin;mso-height-relative:margin;v-text-anchor:middle" o:gfxdata="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" fillcolor="#c2d69b [1942]" strokecolor="#17365d [2415]">
+              <v:rect id="Rectangle 84" o:spid="_x0000_s1067" style="position:absolute;margin-left:54pt;margin-top:13.35pt;width:36pt;height:36pt;z-index:251721728;visibility:visible;mso-wrap-style:square;mso-width-percent:0;mso-height-percent:0;mso-wrap-distance-left:9pt;mso-wrap-distance-top:0;mso-wrap-distance-right:9pt;mso-wrap-distance-bottom:0;mso-position-horizontal:absolute;mso-position-horizontal-relative:text;mso-position-vertical:absolute;mso-position-vertical-relative:text;mso-width-percent:0;mso-height-percent:0;mso-width-relative:margin;mso-height-relative:margin;v-text-anchor:middle" o:gfxdata="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" fillcolor="#c2d69b [1942]" strokecolor="#17365d [2415]">
                 <v:shadow on="t" opacity="22937f" mv:blur="40000f" origin=",.5" offset="0,23000emu"/>
                 <v:textbox>
                   <w:txbxContent>
@@ -5587,7 +5595,7 @@
           </mc:Choice>
           <mc:Fallback>
             <w:pict>
-              <v:rect id="Rectangle 82" o:spid="_x0000_s1068" style="position:absolute;margin-left:126pt;margin-top:13.35pt;width:36pt;height:36pt;z-index:251719680;visibility:visible;mso-wrap-style:square;mso-width-percent:0;mso-height-percent:0;mso-wrap-distance-left:9pt;mso-wrap-distance-top:0;mso-wrap-distance-right:9pt;mso-wrap-distance-bottom:0;mso-position-horizontal:absolute;mso-position-horizontal-relative:text;mso-position-vertical:absolute;mso-position-vertical-relative:text;mso-width-percent:0;mso-height-percent:0;mso-width-relative:margin;mso-height-relative:margin;v-text-anchor:middle" o:gfxdata="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" fillcolor="#b2a1c7 [1943]" strokecolor="#17365d [2415]">
+              <v:rect id="Rectangle 82" o:spid="_x0000_s1068" style="position:absolute;margin-left:126pt;margin-top:13.35pt;width:36pt;height:36pt;z-index:251719680;visibility:visible;mso-wrap-style:square;mso-width-percent:0;mso-height-percent:0;mso-wrap-distance-left:9pt;mso-wrap-distance-top:0;mso-wrap-distance-right:9pt;mso-wrap-distance-bottom:0;mso-position-horizontal:absolute;mso-position-horizontal-relative:text;mso-position-vertical:absolute;mso-position-vertical-relative:text;mso-width-percent:0;mso-height-percent:0;mso-width-relative:margin;mso-height-relative:margin;v-text-anchor:middle" o:gfxdata="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" fillcolor="#b2a1c7 [1943]" strokecolor="#17365d [2415]">
                 <v:shadow on="t" opacity="22937f" mv:blur="40000f" origin=",.5" offset="0,23000emu"/>
                 <v:textbox>
                   <w:txbxContent>
@@ -5733,7 +5741,7 @@
           </mc:Choice>
           <mc:Fallback>
             <w:pict>
-              <v:rect id="Rectangle 86" o:spid="_x0000_s1069" style="position:absolute;margin-left:162pt;margin-top:13.35pt;width:36pt;height:36pt;z-index:251723776;visibility:visible;mso-wrap-style:square;mso-width-percent:0;mso-height-percent:0;mso-wrap-distance-left:9pt;mso-wrap-distance-top:0;mso-wrap-distance-right:9pt;mso-wrap-distance-bottom:0;mso-position-horizontal:absolute;mso-position-horizontal-relative:text;mso-position-vertical:absolute;mso-position-vertical-relative:text;mso-width-percent:0;mso-height-percent:0;mso-width-relative:margin;mso-height-relative:margin;v-text-anchor:middle" o:gfxdata="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" fillcolor="#b2a1c7 [1943]" strokecolor="#17365d [2415]">
+              <v:rect id="Rectangle 86" o:spid="_x0000_s1069" style="position:absolute;margin-left:162pt;margin-top:13.35pt;width:36pt;height:36pt;z-index:251723776;visibility:visible;mso-wrap-style:square;mso-width-percent:0;mso-height-percent:0;mso-wrap-distance-left:9pt;mso-wrap-distance-top:0;mso-wrap-distance-right:9pt;mso-wrap-distance-bottom:0;mso-position-horizontal:absolute;mso-position-horizontal-relative:text;mso-position-vertical:absolute;mso-position-vertical-relative:text;mso-width-percent:0;mso-height-percent:0;mso-width-relative:margin;mso-height-relative:margin;v-text-anchor:middle" o:gfxdata="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" fillcolor="#b2a1c7 [1943]" strokecolor="#17365d [2415]">
                 <v:shadow on="t" opacity="22937f" mv:blur="40000f" origin=",.5" offset="0,23000emu"/>
                 <v:textbox>
                   <w:txbxContent>
@@ -5879,7 +5887,7 @@
           </mc:Choice>
           <mc:Fallback>
             <w:pict>
-              <v:rect id="Rectangle 81" o:spid="_x0000_s1070" style="position:absolute;margin-left:198pt;margin-top:13.35pt;width:36pt;height:36pt;z-index:251718656;visibility:visible;mso-wrap-style:square;mso-width-percent:0;mso-height-percent:0;mso-wrap-distance-left:9pt;mso-wrap-distance-top:0;mso-wrap-distance-right:9pt;mso-wrap-distance-bottom:0;mso-position-horizontal:absolute;mso-position-horizontal-relative:text;mso-position-vertical:absolute;mso-position-vertical-relative:text;mso-width-percent:0;mso-height-percent:0;mso-width-relative:margin;mso-height-relative:margin;v-text-anchor:middle" o:gfxdata="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" fillcolor="#92cddc [1944]" strokecolor="#17365d [2415]">
+              <v:rect id="Rectangle 81" o:spid="_x0000_s1070" style="position:absolute;margin-left:198pt;margin-top:13.35pt;width:36pt;height:36pt;z-index:251718656;visibility:visible;mso-wrap-style:square;mso-width-percent:0;mso-height-percent:0;mso-wrap-distance-left:9pt;mso-wrap-distance-top:0;mso-wrap-distance-right:9pt;mso-wrap-distance-bottom:0;mso-position-horizontal:absolute;mso-position-horizontal-relative:text;mso-position-vertical:absolute;mso-position-vertical-relative:text;mso-width-percent:0;mso-height-percent:0;mso-width-relative:margin;mso-height-relative:margin;v-text-anchor:middle" o:gfxdata="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" fillcolor="#92cddc [1944]" strokecolor="#17365d [2415]">
                 <v:shadow on="t" opacity="22937f" mv:blur="40000f" origin=",.5" offset="0,23000emu"/>
                 <v:textbox>
                   <w:txbxContent>
@@ -6025,7 +6033,7 @@
           </mc:Choice>
           <mc:Fallback>
             <w:pict>
-              <v:rect id="Rectangle 83" o:spid="_x0000_s1071" style="position:absolute;margin-left:234pt;margin-top:13.35pt;width:36pt;height:36pt;z-index:251720704;visibility:visible;mso-wrap-style:square;mso-width-percent:0;mso-height-percent:0;mso-wrap-distance-left:9pt;mso-wrap-distance-top:0;mso-wrap-distance-right:9pt;mso-wrap-distance-bottom:0;mso-position-horizontal:absolute;mso-position-horizontal-relative:text;mso-position-vertical:absolute;mso-position-vertical-relative:text;mso-width-percent:0;mso-height-percent:0;mso-width-relative:margin;mso-height-relative:margin;v-text-anchor:middle" o:gfxdata="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" fillcolor="#92cddc [1944]" strokecolor="#17365d [2415]">
+              <v:rect id="Rectangle 83" o:spid="_x0000_s1071" style="position:absolute;margin-left:234pt;margin-top:13.35pt;width:36pt;height:36pt;z-index:251720704;visibility:visible;mso-wrap-style:square;mso-width-percent:0;mso-height-percent:0;mso-wrap-distance-left:9pt;mso-wrap-distance-top:0;mso-wrap-distance-right:9pt;mso-wrap-distance-bottom:0;mso-position-horizontal:absolute;mso-position-horizontal-relative:text;mso-position-vertical:absolute;mso-position-vertical-relative:text;mso-width-percent:0;mso-height-percent:0;mso-width-relative:margin;mso-height-relative:margin;v-text-anchor:middle" o:gfxdata="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" fillcolor="#92cddc [1944]" strokecolor="#17365d [2415]">
                 <v:shadow on="t" opacity="22937f" mv:blur="40000f" origin=",.5" offset="0,23000emu"/>
                 <v:textbox>
                   <w:txbxContent>
@@ -6171,7 +6179,7 @@
           </mc:Choice>
           <mc:Fallback>
             <w:pict>
-              <v:rect id="Rectangle 85" o:spid="_x0000_s1072" style="position:absolute;margin-left:270pt;margin-top:13.35pt;width:36pt;height:36pt;z-index:251722752;visibility:visible;mso-wrap-style:square;mso-width-percent:0;mso-height-percent:0;mso-wrap-distance-left:9pt;mso-wrap-distance-top:0;mso-wrap-distance-right:9pt;mso-wrap-distance-bottom:0;mso-position-horizontal:absolute;mso-position-horizontal-relative:text;mso-position-vertical:absolute;mso-position-vertical-relative:text;mso-width-percent:0;mso-height-percent:0;mso-width-relative:margin;mso-height-relative:margin;v-text-anchor:middle" o:gfxdata="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" fillcolor="#fabf8f [1945]" strokecolor="#17365d [2415]">
+              <v:rect id="Rectangle 85" o:spid="_x0000_s1072" style="position:absolute;margin-left:270pt;margin-top:13.35pt;width:36pt;height:36pt;z-index:251722752;visibility:visible;mso-wrap-style:square;mso-width-percent:0;mso-height-percent:0;mso-wrap-distance-left:9pt;mso-wrap-distance-top:0;mso-wrap-distance-right:9pt;mso-wrap-distance-bottom:0;mso-position-horizontal:absolute;mso-position-horizontal-relative:text;mso-position-vertical:absolute;mso-position-vertical-relative:text;mso-width-percent:0;mso-height-percent:0;mso-width-relative:margin;mso-height-relative:margin;v-text-anchor:middle" o:gfxdata="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" fillcolor="#fabf8f [1945]" strokecolor="#17365d [2415]">
                 <v:shadow on="t" opacity="22937f" mv:blur="40000f" origin=",.5" offset="0,23000emu"/>
                 <v:textbox>
                   <w:txbxContent>
@@ -6317,7 +6325,7 @@
           </mc:Choice>
           <mc:Fallback>
             <w:pict>
-              <v:rect id="Rectangle 87" o:spid="_x0000_s1073" style="position:absolute;margin-left:18pt;margin-top:13.35pt;width:36pt;height:36pt;z-index:251724800;visibility:visible;mso-wrap-style:square;mso-width-percent:0;mso-height-percent:0;mso-wrap-distance-left:9pt;mso-wrap-distance-top:0;mso-wrap-distance-right:9pt;mso-wrap-distance-bottom:0;mso-position-horizontal:absolute;mso-position-horizontal-relative:text;mso-position-vertical:absolute;mso-position-vertical-relative:text;mso-width-percent:0;mso-height-percent:0;mso-width-relative:margin;mso-height-relative:margin;v-text-anchor:middle" o:gfxdata="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" fillcolor="#d99594 [1941]" strokecolor="#17365d [2415]">
+              <v:rect id="Rectangle 87" o:spid="_x0000_s1073" style="position:absolute;margin-left:18pt;margin-top:13.35pt;width:36pt;height:36pt;z-index:251724800;visibility:visible;mso-wrap-style:square;mso-width-percent:0;mso-height-percent:0;mso-wrap-distance-left:9pt;mso-wrap-distance-top:0;mso-wrap-distance-right:9pt;mso-wrap-distance-bottom:0;mso-position-horizontal:absolute;mso-position-horizontal-relative:text;mso-position-vertical:absolute;mso-position-vertical-relative:text;mso-width-percent:0;mso-height-percent:0;mso-width-relative:margin;mso-height-relative:margin;v-text-anchor:middle" o:gfxdata="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" fillcolor="#d99594 [1941]" strokecolor="#17365d [2415]">
                 <v:shadow on="t" opacity="22937f" mv:blur="40000f" origin=",.5" offset="0,23000emu"/>
                 <v:textbox>
                   <w:txbxContent>
@@ -6497,7 +6505,7 @@
           </mc:Choice>
           <mc:Fallback>
             <w:pict>
-              <v:rect id="Rectangle 96" o:spid="_x0000_s1074" style="position:absolute;left:0;text-align:left;margin-left:18pt;margin-top:33.75pt;width:36pt;height:36pt;z-index:251727872;visibility:visible;mso-wrap-style:square;mso-width-percent:0;mso-height-percent:0;mso-wrap-distance-left:9pt;mso-wrap-distance-top:0;mso-wrap-distance-right:9pt;mso-wrap-distance-bottom:0;mso-position-horizontal:absolute;mso-position-horizontal-relative:text;mso-position-vertical:absolute;mso-position-vertical-relative:text;mso-width-percent:0;mso-height-percent:0;mso-width-relative:margin;mso-height-relative:margin;v-text-anchor:middle" o:gfxdata="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" fillcolor="#95b3d7 [1940]" strokecolor="#17365d [2415]">
+              <v:rect id="Rectangle 96" o:spid="_x0000_s1074" style="position:absolute;left:0;text-align:left;margin-left:18pt;margin-top:33.75pt;width:36pt;height:36pt;z-index:251727872;visibility:visible;mso-wrap-style:square;mso-width-percent:0;mso-height-percent:0;mso-wrap-distance-left:9pt;mso-wrap-distance-top:0;mso-wrap-distance-right:9pt;mso-wrap-distance-bottom:0;mso-position-horizontal:absolute;mso-position-horizontal-relative:text;mso-position-vertical:absolute;mso-position-vertical-relative:text;mso-width-percent:0;mso-height-percent:0;mso-width-relative:margin;mso-height-relative:margin;v-text-anchor:middle" o:gfxdata="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" fillcolor="#95b3d7 [1940]" strokecolor="#17365d [2415]">
                 <v:shadow on="t" opacity="22937f" mv:blur="40000f" origin=",.5" offset="0,23000emu"/>
                 <v:textbox>
                   <w:txbxContent>
@@ -6617,7 +6625,7 @@
           </mc:Choice>
           <mc:Fallback>
             <w:pict>
-              <v:rect id="Rectangle 97" o:spid="_x0000_s1075" style="position:absolute;left:0;text-align:left;margin-left:162pt;margin-top:33.75pt;width:36pt;height:36pt;z-index:251728896;visibility:visible;mso-wrap-style:square;mso-width-percent:0;mso-height-percent:0;mso-wrap-distance-left:9pt;mso-wrap-distance-top:0;mso-wrap-distance-right:9pt;mso-wrap-distance-bottom:0;mso-position-horizontal:absolute;mso-position-horizontal-relative:text;mso-position-vertical:absolute;mso-position-vertical-relative:text;mso-width-percent:0;mso-height-percent:0;mso-width-relative:margin;mso-height-relative:margin;v-text-anchor:middle" o:gfxdata="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" fillcolor="#e5b8b7 [1301]" strokecolor="#17365d [2415]">
+              <v:rect id="Rectangle 97" o:spid="_x0000_s1075" style="position:absolute;left:0;text-align:left;margin-left:162pt;margin-top:33.75pt;width:36pt;height:36pt;z-index:251728896;visibility:visible;mso-wrap-style:square;mso-width-percent:0;mso-height-percent:0;mso-wrap-distance-left:9pt;mso-wrap-distance-top:0;mso-wrap-distance-right:9pt;mso-wrap-distance-bottom:0;mso-position-horizontal:absolute;mso-position-horizontal-relative:text;mso-position-vertical:absolute;mso-position-vertical-relative:text;mso-width-percent:0;mso-height-percent:0;mso-width-relative:margin;mso-height-relative:margin;v-text-anchor:middle" o:gfxdata="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" fillcolor="#e5b8b7 [1301]" strokecolor="#17365d [2415]">
                 <v:shadow on="t" opacity="22937f" mv:blur="40000f" origin=",.5" offset="0,23000emu"/>
                 <v:textbox>
                   <w:txbxContent>
@@ -6737,7 +6745,7 @@
           </mc:Choice>
           <mc:Fallback>
             <w:pict>
-              <v:rect id="Rectangle 98" o:spid="_x0000_s1076" style="position:absolute;left:0;text-align:left;margin-left:198pt;margin-top:33.75pt;width:36pt;height:36pt;z-index:251729920;visibility:visible;mso-wrap-style:square;mso-width-percent:0;mso-height-percent:0;mso-wrap-distance-left:9pt;mso-wrap-distance-top:0;mso-wrap-distance-right:9pt;mso-wrap-distance-bottom:0;mso-position-horizontal:absolute;mso-position-horizontal-relative:text;mso-position-vertical:absolute;mso-position-vertical-relative:text;mso-width-percent:0;mso-height-percent:0;mso-width-relative:margin;mso-height-relative:margin;v-text-anchor:middle" o:gfxdata="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" fillcolor="#e5b8b7 [1301]" strokecolor="#17365d [2415]">
+              <v:rect id="Rectangle 98" o:spid="_x0000_s1076" style="position:absolute;left:0;text-align:left;margin-left:198pt;margin-top:33.75pt;width:36pt;height:36pt;z-index:251729920;visibility:visible;mso-wrap-style:square;mso-width-percent:0;mso-height-percent:0;mso-wrap-distance-left:9pt;mso-wrap-distance-top:0;mso-wrap-distance-right:9pt;mso-wrap-distance-bottom:0;mso-position-horizontal:absolute;mso-position-horizontal-relative:text;mso-position-vertical:absolute;mso-position-vertical-relative:text;mso-width-percent:0;mso-height-percent:0;mso-width-relative:margin;mso-height-relative:margin;v-text-anchor:middle" o:gfxdata="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" fillcolor="#e5b8b7 [1301]" strokecolor="#17365d [2415]">
                 <v:shadow on="t" opacity="22937f" mv:blur="40000f" origin=",.5" offset="0,23000emu"/>
                 <v:textbox>
                   <w:txbxContent>
@@ -6977,7 +6985,7 @@
           </mc:Choice>
           <mc:Fallback>
             <w:pict>
-              <v:rect id="Rectangle 100" o:spid="_x0000_s1078" style="position:absolute;left:0;text-align:left;margin-left:126pt;margin-top:33.75pt;width:36pt;height:36pt;z-index:251731968;visibility:visible;mso-wrap-style:square;mso-width-percent:0;mso-height-percent:0;mso-wrap-distance-left:9pt;mso-wrap-distance-top:0;mso-wrap-distance-right:9pt;mso-wrap-distance-bottom:0;mso-position-horizontal:absolute;mso-position-horizontal-relative:text;mso-position-vertical:absolute;mso-position-vertical-relative:text;mso-width-percent:0;mso-height-percent:0;mso-width-relative:margin;mso-height-relative:margin;v-text-anchor:middle" o:gfxdata="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" fillcolor="#95b3d7 [1940]" strokecolor="#17365d [2415]">
+              <v:rect id="Rectangle 100" o:spid="_x0000_s1078" style="position:absolute;left:0;text-align:left;margin-left:126pt;margin-top:33.75pt;width:36pt;height:36pt;z-index:251731968;visibility:visible;mso-wrap-style:square;mso-width-percent:0;mso-height-percent:0;mso-wrap-distance-left:9pt;mso-wrap-distance-top:0;mso-wrap-distance-right:9pt;mso-wrap-distance-bottom:0;mso-position-horizontal:absolute;mso-position-horizontal-relative:text;mso-position-vertical:absolute;mso-position-vertical-relative:text;mso-width-percent:0;mso-height-percent:0;mso-width-relative:margin;mso-height-relative:margin;v-text-anchor:middle" o:gfxdata="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" fillcolor="#95b3d7 [1940]" strokecolor="#17365d [2415]">
                 <v:shadow on="t" opacity="22937f" mv:blur="40000f" origin=",.5" offset="0,23000emu"/>
                 <v:textbox>
                   <w:txbxContent>
@@ -7097,7 +7105,7 @@
           </mc:Choice>
           <mc:Fallback>
             <w:pict>
-              <v:rect id="Rectangle 101" o:spid="_x0000_s1079" style="position:absolute;left:0;text-align:left;margin-left:234pt;margin-top:33.75pt;width:36pt;height:36pt;z-index:251732992;visibility:visible;mso-wrap-style:square;mso-width-percent:0;mso-height-percent:0;mso-wrap-distance-left:9pt;mso-wrap-distance-top:0;mso-wrap-distance-right:9pt;mso-wrap-distance-bottom:0;mso-position-horizontal:absolute;mso-position-horizontal-relative:text;mso-position-vertical:absolute;mso-position-vertical-relative:text;mso-width-percent:0;mso-height-percent:0;mso-width-relative:margin;mso-height-relative:margin;v-text-anchor:middle" o:gfxdata="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" fillcolor="#d99594 [1941]" strokecolor="#17365d [2415]">
+              <v:rect id="Rectangle 101" o:spid="_x0000_s1079" style="position:absolute;left:0;text-align:left;margin-left:234pt;margin-top:33.75pt;width:36pt;height:36pt;z-index:251732992;visibility:visible;mso-wrap-style:square;mso-width-percent:0;mso-height-percent:0;mso-wrap-distance-left:9pt;mso-wrap-distance-top:0;mso-wrap-distance-right:9pt;mso-wrap-distance-bottom:0;mso-position-horizontal:absolute;mso-position-horizontal-relative:text;mso-position-vertical:absolute;mso-position-vertical-relative:text;mso-width-percent:0;mso-height-percent:0;mso-width-relative:margin;mso-height-relative:margin;v-text-anchor:middle" o:gfxdata="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" fillcolor="#d99594 [1941]" strokecolor="#17365d [2415]">
                 <v:shadow on="t" opacity="22937f" mv:blur="40000f" origin=",.5" offset="0,23000emu"/>
                 <v:textbox>
                   <w:txbxContent>
@@ -7217,7 +7225,7 @@
           </mc:Choice>
           <mc:Fallback>
             <w:pict>
-              <v:rect id="Rectangle 102" o:spid="_x0000_s1080" style="position:absolute;left:0;text-align:left;margin-left:270pt;margin-top:33.75pt;width:36pt;height:36pt;z-index:251734016;visibility:visible;mso-wrap-style:square;mso-width-percent:0;mso-height-percent:0;mso-wrap-distance-left:9pt;mso-wrap-distance-top:0;mso-wrap-distance-right:9pt;mso-wrap-distance-bottom:0;mso-position-horizontal:absolute;mso-position-horizontal-relative:text;mso-position-vertical:absolute;mso-position-vertical-relative:text;mso-width-percent:0;mso-height-percent:0;mso-width-relative:margin;mso-height-relative:margin;v-text-anchor:middle" o:gfxdata="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" fillcolor="#d99594 [1941]" strokecolor="#17365d [2415]">
+              <v:rect id="Rectangle 102" o:spid="_x0000_s1080" style="position:absolute;left:0;text-align:left;margin-left:270pt;margin-top:33.75pt;width:36pt;height:36pt;z-index:251734016;visibility:visible;mso-wrap-style:square;mso-width-percent:0;mso-height-percent:0;mso-wrap-distance-left:9pt;mso-wrap-distance-top:0;mso-wrap-distance-right:9pt;mso-wrap-distance-bottom:0;mso-position-horizontal:absolute;mso-position-horizontal-relative:text;mso-position-vertical:absolute;mso-position-vertical-relative:text;mso-width-percent:0;mso-height-percent:0;mso-width-relative:margin;mso-height-relative:margin;v-text-anchor:middle" o:gfxdata="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" fillcolor="#d99594 [1941]" strokecolor="#17365d [2415]">
                 <v:shadow on="t" opacity="22937f" mv:blur="40000f" origin=",.5" offset="0,23000emu"/>
                 <v:textbox>
                   <w:txbxContent>
@@ -7374,7 +7382,21 @@
         <w:rPr>
           <w:b/>
         </w:rPr>
-        <w:t xml:space="preserve"> call to merge()</w:t>
+        <w:t xml:space="preserve"> call to </w:t>
+      </w:r>
+      <w:proofErr w:type="gramStart"/>
+      <w:r>
+        <w:rPr>
+          <w:b/>
+        </w:rPr>
+        <w:t>merge(</w:t>
+      </w:r>
+      <w:proofErr w:type="gramEnd"/>
+      <w:r>
+        <w:rPr>
+          <w:b/>
+        </w:rPr>
+        <w:t>)</w:t>
       </w:r>
     </w:p>
     <w:p>
@@ -7566,6 +7588,9 @@
             <m:oMathPara>
               <m:oMath>
                 <m:r>
+                  <m:rPr>
+                    <m:sty m:val="bi"/>
+                  </m:rPr>
                   <w:rPr>
                     <w:rFonts w:ascii="Cambria Math" w:hAnsi="Cambria Math"/>
                   </w:rPr>
@@ -7616,16 +7641,13 @@
             </w:r>
             <m:oMath>
               <m:r>
+                <m:rPr>
+                  <m:sty m:val="bi"/>
+                </m:rPr>
                 <w:rPr>
                   <w:rFonts w:ascii="Cambria Math" w:hAnsi="Cambria Math"/>
                 </w:rPr>
-                <m:t xml:space="preserve">2n= </m:t>
-              </m:r>
-              <m:r>
-                <w:rPr>
-                  <w:rFonts w:ascii="Cambria Math" w:hAnsi="Cambria Math"/>
-                </w:rPr>
-                <m:t>O</m:t>
+                <m:t>2n= O</m:t>
               </m:r>
               <m:d>
                 <m:dPr>
@@ -7817,13 +7839,7 @@
                 <w:rPr>
                   <w:rFonts w:ascii="Cambria Math" w:hAnsi="Cambria Math"/>
                 </w:rPr>
-                <m:t>2</m:t>
-              </m:r>
-              <m:r>
-                <w:rPr>
-                  <w:rFonts w:ascii="Cambria Math" w:hAnsi="Cambria Math"/>
-                </w:rPr>
-                <m:t>n*</m:t>
+                <m:t>2n*</m:t>
               </m:r>
               <m:func>
                 <m:funcPr>
@@ -7870,13 +7886,14 @@
                 <w:rPr>
                   <w:rFonts w:ascii="Cambria Math" w:hAnsi="Cambria Math"/>
                 </w:rPr>
-                <m:t xml:space="preserve">= </m:t>
+                <m:t>= O</m:t>
               </m:r>
+              <w:proofErr w:type="gramStart"/>
               <m:r>
                 <w:rPr>
                   <w:rFonts w:ascii="Cambria Math" w:hAnsi="Cambria Math"/>
                 </w:rPr>
-                <m:t>O( n*</m:t>
+                <m:t>( n*</m:t>
               </m:r>
               <m:r>
                 <m:rPr>
@@ -7885,7 +7902,17 @@
                 <w:rPr>
                   <w:rFonts w:ascii="Cambria Math" w:hAnsi="Cambria Math"/>
                 </w:rPr>
-                <m:t>log⁡(</m:t>
+                <m:t>log</m:t>
+              </m:r>
+              <w:proofErr w:type="gramEnd"/>
+              <m:r>
+                <m:rPr>
+                  <m:sty m:val="p"/>
+                </m:rPr>
+                <w:rPr>
+                  <w:rFonts w:ascii="Cambria Math" w:hAnsi="Cambria Math"/>
+                </w:rPr>
+                <m:t>⁡(</m:t>
               </m:r>
               <m:r>
                 <w:rPr>
@@ -7906,11 +7933,19 @@
       </w:pPr>
     </w:p>
     <w:p>
+      <w:proofErr w:type="gramStart"/>
       <w:r>
         <w:rPr>
           <w:sz w:val="28"/>
         </w:rPr>
-        <w:t xml:space="preserve">O(n) &lt;= O(n*log(n)) so the </w:t>
+        <w:t>O(</w:t>
+      </w:r>
+      <w:proofErr w:type="gramEnd"/>
+      <w:r>
+        <w:rPr>
+          <w:sz w:val="28"/>
+        </w:rPr>
+        <w:t xml:space="preserve">n) &lt;= O(n*log(n)) so the </w:t>
       </w:r>
       <w:r>
         <w:rPr>
@@ -7970,7 +8005,11 @@
     </w:p>
     <w:p>
       <w:r>
-        <w:t>Given an already sorted array, how many comparisons would each algorithm perform</w:t>
+        <w:t xml:space="preserve">Given an already sorted array, how many comparisons would each algorithm </w:t>
+      </w:r>
+      <w:proofErr w:type="gramStart"/>
+      <w:r>
+        <w:t>perform</w:t>
       </w:r>
       <w:r>
         <w:t xml:space="preserve"> </w:t>
@@ -7978,6 +8017,7 @@
       <w:r>
         <w:t>.</w:t>
       </w:r>
+      <w:proofErr w:type="gramEnd"/>
     </w:p>
     <w:p/>
     <w:p>
@@ -8002,11 +8042,16 @@
       <w:pPr>
         <w:ind w:left="360"/>
       </w:pPr>
+      <w:proofErr w:type="gramStart"/>
       <w:r>
         <w:t>For</w:t>
       </w:r>
       <w:r>
-        <w:t xml:space="preserve"> each iteration, we compare the current element to all the element</w:t>
+        <w:t xml:space="preserve"> each iteration</w:t>
+      </w:r>
+      <w:proofErr w:type="gramEnd"/>
+      <w:r>
+        <w:t>, we compare the current element to all the element</w:t>
       </w:r>
       <w:r>
         <w:t>s</w:t>
@@ -8145,11 +8190,16 @@
       <w:pPr>
         <w:ind w:left="360"/>
       </w:pPr>
+      <w:proofErr w:type="gramStart"/>
       <w:r>
         <w:t>For</w:t>
       </w:r>
       <w:r>
-        <w:t xml:space="preserve"> each iteration, we only compare to the previous element</w:t>
+        <w:t xml:space="preserve"> each iteration</w:t>
+      </w:r>
+      <w:proofErr w:type="gramEnd"/>
+      <w:r>
+        <w:t>, we only compare to the previous element</w:t>
       </w:r>
       <w:r>
         <w:t>.</w:t>
@@ -8189,13 +8239,7 @@
             <w:rPr>
               <w:rFonts w:ascii="Cambria Math" w:hAnsi="Cambria Math"/>
             </w:rPr>
-            <m:t>= n-1</m:t>
-          </m:r>
-          <m:r>
-            <w:rPr>
-              <w:rFonts w:ascii="Cambria Math" w:hAnsi="Cambria Math"/>
-            </w:rPr>
-            <m:t>=  O(n)</m:t>
+            <m:t>= n-1=  O(n)</m:t>
           </m:r>
         </m:oMath>
       </m:oMathPara>
@@ -8423,8 +8467,16 @@
               <w:rPr>
                 <w:rFonts w:ascii="Cambria Math" w:hAnsi="Cambria Math"/>
               </w:rPr>
-              <m:t>(n-1)n</m:t>
+              <m:t>(</m:t>
             </m:r>
+            <w:proofErr w:type="gramStart"/>
+            <m:r>
+              <w:rPr>
+                <w:rFonts w:ascii="Cambria Math" w:hAnsi="Cambria Math"/>
+              </w:rPr>
+              <m:t>n-1)n</m:t>
+            </m:r>
+            <w:proofErr w:type="gramEnd"/>
           </m:num>
           <m:den>
             <m:r>
@@ -8585,13 +8637,7 @@
             <w:rPr>
               <w:rFonts w:ascii="Cambria Math" w:hAnsi="Cambria Math"/>
             </w:rPr>
-            <m:t>= 0</m:t>
-          </m:r>
-          <m:r>
-            <w:rPr>
-              <w:rFonts w:ascii="Cambria Math" w:hAnsi="Cambria Math"/>
-            </w:rPr>
-            <m:t>=O(0)</m:t>
+            <m:t>= 0=O(0)</m:t>
           </m:r>
         </m:oMath>
       </m:oMathPara>
@@ -8672,8 +8718,16 @@
               <w:rPr>
                 <w:rFonts w:ascii="Cambria Math" w:hAnsi="Cambria Math"/>
               </w:rPr>
-              <m:t>(n-1)n</m:t>
+              <m:t>(</m:t>
             </m:r>
+            <w:proofErr w:type="gramStart"/>
+            <m:r>
+              <w:rPr>
+                <w:rFonts w:ascii="Cambria Math" w:hAnsi="Cambria Math"/>
+              </w:rPr>
+              <m:t>n-1)n</m:t>
+            </m:r>
+            <w:proofErr w:type="gramEnd"/>
           </m:num>
           <m:den>
             <m:r>
@@ -8688,13 +8742,7 @@
           <w:rPr>
             <w:rFonts w:ascii="Cambria Math" w:hAnsi="Cambria Math"/>
           </w:rPr>
-          <m:t xml:space="preserve">= </m:t>
-        </m:r>
-        <m:r>
-          <w:rPr>
-            <w:rFonts w:ascii="Cambria Math" w:hAnsi="Cambria Math"/>
-          </w:rPr>
-          <m:t>O</m:t>
+          <m:t>= O</m:t>
         </m:r>
         <m:d>
           <m:dPr>
@@ -8788,8 +8836,16 @@
               <w:rPr>
                 <w:rFonts w:ascii="Cambria Math" w:hAnsi="Cambria Math"/>
               </w:rPr>
-              <m:t>(n-1)n</m:t>
+              <m:t>(</m:t>
             </m:r>
+            <w:proofErr w:type="gramStart"/>
+            <m:r>
+              <w:rPr>
+                <w:rFonts w:ascii="Cambria Math" w:hAnsi="Cambria Math"/>
+              </w:rPr>
+              <m:t>n-1)n</m:t>
+            </m:r>
+            <w:proofErr w:type="gramEnd"/>
           </m:num>
           <m:den>
             <m:r>
@@ -9085,13 +9141,7 @@
           <w:rPr>
             <w:rFonts w:ascii="Cambria Math" w:hAnsi="Cambria Math"/>
           </w:rPr>
-          <m:t>=</m:t>
-        </m:r>
-        <m:r>
-          <w:rPr>
-            <w:rFonts w:ascii="Cambria Math" w:hAnsi="Cambria Math"/>
-          </w:rPr>
-          <m:t>n</m:t>
+          <m:t>=n</m:t>
         </m:r>
         <m:d>
           <m:dPr>
@@ -9115,13 +9165,7 @@
           <w:rPr>
             <w:rFonts w:ascii="Cambria Math" w:hAnsi="Cambria Math"/>
           </w:rPr>
-          <m:t xml:space="preserve">= </m:t>
-        </m:r>
-        <m:r>
-          <w:rPr>
-            <w:rFonts w:ascii="Cambria Math" w:hAnsi="Cambria Math"/>
-          </w:rPr>
-          <m:t>O</m:t>
+          <m:t>= O</m:t>
         </m:r>
         <m:d>
           <m:dPr>
@@ -9207,7 +9251,51 @@
         <w:rPr>
           <w:b/>
         </w:rPr>
-        <w:t>Number of time arr[i] is compared to arr[j]</w:t>
+        <w:t xml:space="preserve">Number of time </w:t>
+      </w:r>
+      <w:proofErr w:type="spellStart"/>
+      <w:proofErr w:type="gramStart"/>
+      <w:r>
+        <w:rPr>
+          <w:b/>
+        </w:rPr>
+        <w:t>arr</w:t>
+      </w:r>
+      <w:proofErr w:type="spellEnd"/>
+      <w:r>
+        <w:rPr>
+          <w:b/>
+        </w:rPr>
+        <w:t>[</w:t>
+      </w:r>
+      <w:proofErr w:type="spellStart"/>
+      <w:proofErr w:type="gramEnd"/>
+      <w:r>
+        <w:rPr>
+          <w:b/>
+        </w:rPr>
+        <w:t>i</w:t>
+      </w:r>
+      <w:proofErr w:type="spellEnd"/>
+      <w:r>
+        <w:rPr>
+          <w:b/>
+        </w:rPr>
+        <w:t xml:space="preserve">] is compared to </w:t>
+      </w:r>
+      <w:proofErr w:type="spellStart"/>
+      <w:r>
+        <w:rPr>
+          <w:b/>
+        </w:rPr>
+        <w:t>arr</w:t>
+      </w:r>
+      <w:proofErr w:type="spellEnd"/>
+      <w:r>
+        <w:rPr>
+          <w:b/>
+        </w:rPr>
+        <w:t>[j]</w:t>
       </w:r>
     </w:p>
     <w:p>
@@ -9220,7 +9308,15 @@
         <w:ind w:left="360"/>
       </w:pPr>
       <w:r>
-        <w:t>First iteration:      n-1 comparisons</w:t>
+        <w:t>First iteration</w:t>
+      </w:r>
+      <w:proofErr w:type="gramStart"/>
+      <w:r>
+        <w:t>:      n</w:t>
+      </w:r>
+      <w:proofErr w:type="gramEnd"/>
+      <w:r>
+        <w:t>-1 comparisons</w:t>
       </w:r>
     </w:p>
     <w:p>
@@ -9244,7 +9340,15 @@
         <w:ind w:left="360"/>
       </w:pPr>
       <w:r>
-        <w:t>Last iteration:       1 comparison</w:t>
+        <w:t>Last iteration</w:t>
+      </w:r>
+      <w:proofErr w:type="gramStart"/>
+      <w:r>
+        <w:t>:       1</w:t>
+      </w:r>
+      <w:proofErr w:type="gramEnd"/>
+      <w:r>
+        <w:t xml:space="preserve"> comparison</w:t>
       </w:r>
     </w:p>
     <w:p>
@@ -9399,8 +9503,16 @@
               <w:rPr>
                 <w:rFonts w:ascii="Cambria Math" w:hAnsi="Cambria Math"/>
               </w:rPr>
-              <m:t>(n-1)n</m:t>
+              <m:t>(</m:t>
             </m:r>
+            <w:proofErr w:type="gramStart"/>
+            <m:r>
+              <w:rPr>
+                <w:rFonts w:ascii="Cambria Math" w:hAnsi="Cambria Math"/>
+              </w:rPr>
+              <m:t>n-1)n</m:t>
+            </m:r>
+            <w:proofErr w:type="gramEnd"/>
           </m:num>
           <m:den>
             <m:r>
@@ -9529,7 +9641,15 @@
         <w:t>The number of moves is &lt; 2n.</w:t>
       </w:r>
       <w:r>
-        <w:t xml:space="preserve"> (the important thing here is that it’s &lt; </w:t>
+        <w:t xml:space="preserve"> (</w:t>
+      </w:r>
+      <w:proofErr w:type="gramStart"/>
+      <w:r>
+        <w:t>the</w:t>
+      </w:r>
+      <w:proofErr w:type="gramEnd"/>
+      <w:r>
+        <w:t xml:space="preserve"> important thing here is that it’s &lt; </w:t>
       </w:r>
       <w:r>
         <w:t>n</w:t>
@@ -9719,8 +9839,13 @@
         <w:ind w:left="360"/>
       </w:pPr>
       <w:r>
-        <w:t>Merge sort: nlogn</w:t>
-      </w:r>
+        <w:t xml:space="preserve">Merge sort: </w:t>
+      </w:r>
+      <w:proofErr w:type="spellStart"/>
+      <w:r>
+        <w:t>nlogn</w:t>
+      </w:r>
+      <w:proofErr w:type="spellEnd"/>
     </w:p>
     <w:p>
       <w:pPr>
@@ -9735,7 +9860,41 @@
     </w:p>
     <w:p>
       <w:r>
-        <w:t>Public static int findMode(int[] arr){</w:t>
+        <w:t xml:space="preserve">Public static </w:t>
+      </w:r>
+      <w:proofErr w:type="spellStart"/>
+      <w:r>
+        <w:t>int</w:t>
+      </w:r>
+      <w:proofErr w:type="spellEnd"/>
+      <w:r>
+        <w:t xml:space="preserve"> </w:t>
+      </w:r>
+      <w:proofErr w:type="spellStart"/>
+      <w:proofErr w:type="gramStart"/>
+      <w:r>
+        <w:t>findMode</w:t>
+      </w:r>
+      <w:proofErr w:type="spellEnd"/>
+      <w:r>
+        <w:t>(</w:t>
+      </w:r>
+      <w:proofErr w:type="spellStart"/>
+      <w:proofErr w:type="gramEnd"/>
+      <w:r>
+        <w:t>int</w:t>
+      </w:r>
+      <w:proofErr w:type="spellEnd"/>
+      <w:r>
+        <w:t xml:space="preserve">[] </w:t>
+      </w:r>
+      <w:proofErr w:type="spellStart"/>
+      <w:r>
+        <w:t>arr</w:t>
+      </w:r>
+      <w:proofErr w:type="spellEnd"/>
+      <w:r>
+        <w:t>){</w:t>
       </w:r>
     </w:p>
     <w:p>
@@ -9743,45 +9902,145 @@
         <w:t xml:space="preserve">    </w:t>
       </w:r>
       <w:r>
-        <w:t>Sort::mergeSort(arr);</w:t>
+        <w:t>Sort</w:t>
+      </w:r>
+      <w:proofErr w:type="gramStart"/>
+      <w:r>
+        <w:t>::</w:t>
+      </w:r>
+      <w:proofErr w:type="spellStart"/>
+      <w:proofErr w:type="gramEnd"/>
+      <w:r>
+        <w:t>mergeSort</w:t>
+      </w:r>
+      <w:proofErr w:type="spellEnd"/>
+      <w:r>
+        <w:t>(</w:t>
+      </w:r>
+      <w:proofErr w:type="spellStart"/>
+      <w:r>
+        <w:t>arr</w:t>
+      </w:r>
+      <w:proofErr w:type="spellEnd"/>
+      <w:r>
+        <w:t>);</w:t>
       </w:r>
     </w:p>
     <w:p/>
     <w:p>
       <w:r>
-        <w:t xml:space="preserve">    // init the mode</w:t>
-      </w:r>
-    </w:p>
-    <w:p>
-      <w:r>
-        <w:t xml:space="preserve">    Interger mode = arr[0];</w:t>
-      </w:r>
-    </w:p>
-    <w:p>
-      <w:r>
-        <w:t xml:space="preserve">    Integer modeFrequence = 0;</w:t>
-      </w:r>
-    </w:p>
-    <w:p>
-      <w:r>
-        <w:t xml:space="preserve">    Integer tempFrequence = 0;</w:t>
-      </w:r>
-    </w:p>
-    <w:p>
-      <w:r>
-        <w:t xml:space="preserve">    for(integer i </w:t>
+        <w:t xml:space="preserve">    // </w:t>
+      </w:r>
+      <w:proofErr w:type="spellStart"/>
+      <w:proofErr w:type="gramStart"/>
+      <w:r>
+        <w:t>init</w:t>
+      </w:r>
+      <w:proofErr w:type="spellEnd"/>
+      <w:proofErr w:type="gramEnd"/>
+      <w:r>
+        <w:t xml:space="preserve"> the mode</w:t>
+      </w:r>
+    </w:p>
+    <w:p>
+      <w:r>
+        <w:t xml:space="preserve">    </w:t>
+      </w:r>
+      <w:proofErr w:type="spellStart"/>
+      <w:r>
+        <w:t>Interger</w:t>
+      </w:r>
+      <w:proofErr w:type="spellEnd"/>
+      <w:r>
+        <w:t xml:space="preserve"> mode = </w:t>
+      </w:r>
+      <w:proofErr w:type="spellStart"/>
+      <w:proofErr w:type="gramStart"/>
+      <w:r>
+        <w:t>arr</w:t>
+      </w:r>
+      <w:proofErr w:type="spellEnd"/>
+      <w:r>
+        <w:t>[</w:t>
+      </w:r>
+      <w:proofErr w:type="gramEnd"/>
+      <w:r>
+        <w:t>0];</w:t>
+      </w:r>
+    </w:p>
+    <w:p>
+      <w:r>
+        <w:t xml:space="preserve">    Integer </w:t>
+      </w:r>
+      <w:proofErr w:type="spellStart"/>
+      <w:r>
+        <w:t>modeFrequence</w:t>
+      </w:r>
+      <w:proofErr w:type="spellEnd"/>
+      <w:r>
+        <w:t xml:space="preserve"> = 0;</w:t>
+      </w:r>
+    </w:p>
+    <w:p>
+      <w:r>
+        <w:t xml:space="preserve">    Integer </w:t>
+      </w:r>
+      <w:proofErr w:type="spellStart"/>
+      <w:r>
+        <w:t>tempFrequence</w:t>
+      </w:r>
+      <w:proofErr w:type="spellEnd"/>
+      <w:r>
+        <w:t xml:space="preserve"> = 0;</w:t>
+      </w:r>
+    </w:p>
+    <w:p>
+      <w:r>
+        <w:t xml:space="preserve">    </w:t>
+      </w:r>
+      <w:proofErr w:type="gramStart"/>
+      <w:r>
+        <w:t>for</w:t>
+      </w:r>
+      <w:proofErr w:type="gramEnd"/>
+      <w:r>
+        <w:t xml:space="preserve">(integer </w:t>
+      </w:r>
+      <w:proofErr w:type="spellStart"/>
+      <w:r>
+        <w:t>i</w:t>
+      </w:r>
+      <w:proofErr w:type="spellEnd"/>
+      <w:r>
+        <w:t xml:space="preserve"> </w:t>
       </w:r>
       <w:r>
         <w:t>= 0;</w:t>
       </w:r>
       <w:r>
-        <w:t xml:space="preserve"> i&lt;arr.length</w:t>
+        <w:t xml:space="preserve"> </w:t>
+      </w:r>
+      <w:proofErr w:type="spellStart"/>
+      <w:r>
+        <w:t>i</w:t>
+      </w:r>
+      <w:proofErr w:type="spellEnd"/>
+      <w:r>
+        <w:t>&lt;arr.length</w:t>
       </w:r>
       <w:r>
         <w:t>-1</w:t>
       </w:r>
       <w:r>
-        <w:t>; i++ ){</w:t>
+        <w:t xml:space="preserve">; </w:t>
+      </w:r>
+      <w:proofErr w:type="spellStart"/>
+      <w:r>
+        <w:t>i</w:t>
+      </w:r>
+      <w:proofErr w:type="spellEnd"/>
+      <w:r>
+        <w:t>++ ){</w:t>
       </w:r>
     </w:p>
     <w:p>
@@ -9789,12 +10048,54 @@
         <w:t xml:space="preserve">    </w:t>
       </w:r>
       <w:r>
-        <w:t xml:space="preserve">    if(arr[i] = arr[i+1]){</w:t>
-      </w:r>
-    </w:p>
-    <w:p>
-      <w:r>
-        <w:t xml:space="preserve">        tempFrequence++;</w:t>
+        <w:t xml:space="preserve">    </w:t>
+      </w:r>
+      <w:proofErr w:type="gramStart"/>
+      <w:r>
+        <w:t>if</w:t>
+      </w:r>
+      <w:proofErr w:type="gramEnd"/>
+      <w:r>
+        <w:t>(</w:t>
+      </w:r>
+      <w:proofErr w:type="spellStart"/>
+      <w:r>
+        <w:t>arr</w:t>
+      </w:r>
+      <w:proofErr w:type="spellEnd"/>
+      <w:r>
+        <w:t>[</w:t>
+      </w:r>
+      <w:proofErr w:type="spellStart"/>
+      <w:r>
+        <w:t>i</w:t>
+      </w:r>
+      <w:proofErr w:type="spellEnd"/>
+      <w:r>
+        <w:t xml:space="preserve">] = </w:t>
+      </w:r>
+      <w:proofErr w:type="spellStart"/>
+      <w:r>
+        <w:t>arr</w:t>
+      </w:r>
+      <w:proofErr w:type="spellEnd"/>
+      <w:r>
+        <w:t>[i+1]){</w:t>
+      </w:r>
+    </w:p>
+    <w:p>
+      <w:r>
+        <w:t xml:space="preserve">        </w:t>
+      </w:r>
+      <w:proofErr w:type="spellStart"/>
+      <w:proofErr w:type="gramStart"/>
+      <w:r>
+        <w:t>tempFrequence</w:t>
+      </w:r>
+      <w:proofErr w:type="spellEnd"/>
+      <w:proofErr w:type="gramEnd"/>
+      <w:r>
+        <w:t>++;</w:t>
       </w:r>
     </w:p>
     <w:p>
@@ -9804,25 +10105,100 @@
     </w:p>
     <w:p>
       <w:r>
-        <w:t xml:space="preserve">        elsif(tempFrequence&gt;modeFrequence){</w:t>
-      </w:r>
-    </w:p>
-    <w:p>
-      <w:r>
-        <w:t xml:space="preserve">        modeFrequence = tempFrequence;</w:t>
-      </w:r>
-    </w:p>
-    <w:p>
-      <w:r>
-        <w:t xml:space="preserve">        mode = arr[i];</w:t>
-      </w:r>
-    </w:p>
-    <w:p>
-      <w:r>
         <w:t xml:space="preserve">        </w:t>
       </w:r>
-      <w:r>
-        <w:t>tempFrequence = 0;</w:t>
+      <w:proofErr w:type="spellStart"/>
+      <w:proofErr w:type="gramStart"/>
+      <w:r>
+        <w:t>elsif</w:t>
+      </w:r>
+      <w:proofErr w:type="spellEnd"/>
+      <w:proofErr w:type="gramEnd"/>
+      <w:r>
+        <w:t>(</w:t>
+      </w:r>
+      <w:proofErr w:type="spellStart"/>
+      <w:r>
+        <w:t>tempFrequence</w:t>
+      </w:r>
+      <w:proofErr w:type="spellEnd"/>
+      <w:r>
+        <w:t>&gt;</w:t>
+      </w:r>
+      <w:proofErr w:type="spellStart"/>
+      <w:r>
+        <w:t>modeFrequence</w:t>
+      </w:r>
+      <w:proofErr w:type="spellEnd"/>
+      <w:r>
+        <w:t>){</w:t>
+      </w:r>
+    </w:p>
+    <w:p>
+      <w:r>
+        <w:t xml:space="preserve">        </w:t>
+      </w:r>
+      <w:proofErr w:type="spellStart"/>
+      <w:proofErr w:type="gramStart"/>
+      <w:r>
+        <w:t>modeFrequence</w:t>
+      </w:r>
+      <w:proofErr w:type="spellEnd"/>
+      <w:proofErr w:type="gramEnd"/>
+      <w:r>
+        <w:t xml:space="preserve"> = </w:t>
+      </w:r>
+      <w:proofErr w:type="spellStart"/>
+      <w:r>
+        <w:t>tempFrequence</w:t>
+      </w:r>
+      <w:proofErr w:type="spellEnd"/>
+      <w:r>
+        <w:t>;</w:t>
+      </w:r>
+    </w:p>
+    <w:p>
+      <w:r>
+        <w:t xml:space="preserve">        </w:t>
+      </w:r>
+      <w:proofErr w:type="gramStart"/>
+      <w:r>
+        <w:t>mode</w:t>
+      </w:r>
+      <w:proofErr w:type="gramEnd"/>
+      <w:r>
+        <w:t xml:space="preserve"> = </w:t>
+      </w:r>
+      <w:proofErr w:type="spellStart"/>
+      <w:r>
+        <w:t>arr</w:t>
+      </w:r>
+      <w:proofErr w:type="spellEnd"/>
+      <w:r>
+        <w:t>[</w:t>
+      </w:r>
+      <w:proofErr w:type="spellStart"/>
+      <w:r>
+        <w:t>i</w:t>
+      </w:r>
+      <w:proofErr w:type="spellEnd"/>
+      <w:r>
+        <w:t>];</w:t>
+      </w:r>
+    </w:p>
+    <w:p>
+      <w:r>
+        <w:t xml:space="preserve">        </w:t>
+      </w:r>
+      <w:proofErr w:type="spellStart"/>
+      <w:proofErr w:type="gramStart"/>
+      <w:r>
+        <w:t>tempFrequence</w:t>
+      </w:r>
+      <w:proofErr w:type="spellEnd"/>
+      <w:proofErr w:type="gramEnd"/>
+      <w:r>
+        <w:t xml:space="preserve"> = 0;</w:t>
       </w:r>
     </w:p>
     <w:p>
@@ -9832,12 +10208,30 @@
     </w:p>
     <w:p>
       <w:r>
-        <w:t xml:space="preserve">        else{</w:t>
-      </w:r>
-    </w:p>
-    <w:p>
-      <w:r>
-        <w:t xml:space="preserve">        tempFrequence = 0;</w:t>
+        <w:t xml:space="preserve">        </w:t>
+      </w:r>
+      <w:proofErr w:type="gramStart"/>
+      <w:r>
+        <w:t>else</w:t>
+      </w:r>
+      <w:proofErr w:type="gramEnd"/>
+      <w:r>
+        <w:t>{</w:t>
+      </w:r>
+    </w:p>
+    <w:p>
+      <w:r>
+        <w:t xml:space="preserve">        </w:t>
+      </w:r>
+      <w:proofErr w:type="spellStart"/>
+      <w:proofErr w:type="gramStart"/>
+      <w:r>
+        <w:t>tempFrequence</w:t>
+      </w:r>
+      <w:proofErr w:type="spellEnd"/>
+      <w:proofErr w:type="gramEnd"/>
+      <w:r>
+        <w:t xml:space="preserve"> = 0;</w:t>
       </w:r>
     </w:p>
     <w:p>
@@ -9877,38 +10271,768 @@
       <w:pPr>
         <w:ind w:left="360"/>
       </w:pPr>
+      <w:proofErr w:type="spellStart"/>
       <w:r>
         <w:t>N</w:t>
       </w:r>
       <w:r>
         <w:t>logn</w:t>
       </w:r>
+      <w:proofErr w:type="spellEnd"/>
     </w:p>
     <w:p>
       <w:pPr>
         <w:ind w:left="360"/>
       </w:pPr>
+    </w:p>
+    <w:p>
+      <w:pPr>
+        <w:rPr>
+          <w:sz w:val="28"/>
+        </w:rPr>
+      </w:pPr>
+      <w:r>
+        <w:rPr>
+          <w:b/>
+          <w:sz w:val="28"/>
+        </w:rPr>
+        <w:t>6. Practice with reference</w:t>
+      </w:r>
+      <w:r>
+        <w:rPr>
+          <w:sz w:val="28"/>
+        </w:rPr>
+        <w:t xml:space="preserve"> (10 points)</w:t>
+      </w:r>
+    </w:p>
+    <w:p>
+      <w:pPr>
+        <w:rPr>
+          <w:sz w:val="28"/>
+        </w:rPr>
+      </w:pPr>
+    </w:p>
+    <w:p>
+      <w:pPr>
+        <w:pStyle w:val="ListParagraph"/>
+        <w:numPr>
+          <w:ilvl w:val="0"/>
+          <w:numId w:val="6"/>
+        </w:numPr>
+        <w:rPr>
+          <w:sz w:val="28"/>
+        </w:rPr>
+      </w:pPr>
+      <w:r>
+        <w:rPr>
+          <w:sz w:val="28"/>
+        </w:rPr>
+        <w:t>Table</w:t>
+      </w:r>
+    </w:p>
+    <w:tbl>
+      <w:tblPr>
+        <w:tblStyle w:val="LightGrid-Accent1"/>
+        <w:tblW w:w="0" w:type="auto"/>
+        <w:tblLook w:val="04A0" w:firstRow="1" w:lastRow="0" w:firstColumn="1" w:lastColumn="0" w:noHBand="0" w:noVBand="1"/>
+      </w:tblPr>
+      <w:tblGrid>
+        <w:gridCol w:w="2952"/>
+        <w:gridCol w:w="2952"/>
+        <w:gridCol w:w="2952"/>
+      </w:tblGrid>
+      <w:tr>
+        <w:trPr>
+          <w:cnfStyle w:val="100000000000" w:firstRow="1" w:lastRow="0" w:firstColumn="0" w:lastColumn="0" w:oddVBand="0" w:evenVBand="0" w:oddHBand="0" w:evenHBand="0" w:firstRowFirstColumn="0" w:firstRowLastColumn="0" w:lastRowFirstColumn="0" w:lastRowLastColumn="0"/>
+        </w:trPr>
+        <w:tc>
+          <w:tcPr>
+            <w:cnfStyle w:val="001000000000" w:firstRow="0" w:lastRow="0" w:firstColumn="1" w:lastColumn="0" w:oddVBand="0" w:evenVBand="0" w:oddHBand="0" w:evenHBand="0" w:firstRowFirstColumn="0" w:firstRowLastColumn="0" w:lastRowFirstColumn="0" w:lastRowLastColumn="0"/>
+            <w:tcW w:w="2952" w:type="dxa"/>
+          </w:tcPr>
+          <w:p>
+            <w:pPr>
+              <w:rPr>
+                <w:b w:val="0"/>
+                <w:sz w:val="28"/>
+              </w:rPr>
+            </w:pPr>
+            <w:r>
+              <w:rPr>
+                <w:b w:val="0"/>
+                <w:sz w:val="28"/>
+              </w:rPr>
+              <w:t>Expression</w:t>
+            </w:r>
+          </w:p>
+        </w:tc>
+        <w:tc>
+          <w:tcPr>
+            <w:tcW w:w="2952" w:type="dxa"/>
+          </w:tcPr>
+          <w:p>
+            <w:pPr>
+              <w:cnfStyle w:val="100000000000" w:firstRow="1" w:lastRow="0" w:firstColumn="0" w:lastColumn="0" w:oddVBand="0" w:evenVBand="0" w:oddHBand="0" w:evenHBand="0" w:firstRowFirstColumn="0" w:firstRowLastColumn="0" w:lastRowFirstColumn="0" w:lastRowLastColumn="0"/>
+              <w:rPr>
+                <w:b w:val="0"/>
+                <w:sz w:val="28"/>
+              </w:rPr>
+            </w:pPr>
+            <w:r>
+              <w:rPr>
+                <w:b w:val="0"/>
+                <w:sz w:val="28"/>
+              </w:rPr>
+              <w:t>Address</w:t>
+            </w:r>
+          </w:p>
+        </w:tc>
+        <w:tc>
+          <w:tcPr>
+            <w:tcW w:w="2952" w:type="dxa"/>
+          </w:tcPr>
+          <w:p>
+            <w:pPr>
+              <w:cnfStyle w:val="100000000000" w:firstRow="1" w:lastRow="0" w:firstColumn="0" w:lastColumn="0" w:oddVBand="0" w:evenVBand="0" w:oddHBand="0" w:evenHBand="0" w:firstRowFirstColumn="0" w:firstRowLastColumn="0" w:lastRowFirstColumn="0" w:lastRowLastColumn="0"/>
+              <w:rPr>
+                <w:b w:val="0"/>
+                <w:sz w:val="28"/>
+              </w:rPr>
+            </w:pPr>
+            <w:r>
+              <w:rPr>
+                <w:b w:val="0"/>
+                <w:sz w:val="28"/>
+              </w:rPr>
+              <w:t>Value</w:t>
+            </w:r>
+          </w:p>
+        </w:tc>
+      </w:tr>
+      <w:tr>
+        <w:trPr>
+          <w:cnfStyle w:val="000000100000" w:firstRow="0" w:lastRow="0" w:firstColumn="0" w:lastColumn="0" w:oddVBand="0" w:evenVBand="0" w:oddHBand="1" w:evenHBand="0" w:firstRowFirstColumn="0" w:firstRowLastColumn="0" w:lastRowFirstColumn="0" w:lastRowLastColumn="0"/>
+        </w:trPr>
+        <w:tc>
+          <w:tcPr>
+            <w:cnfStyle w:val="001000000000" w:firstRow="0" w:lastRow="0" w:firstColumn="1" w:lastColumn="0" w:oddVBand="0" w:evenVBand="0" w:oddHBand="0" w:evenHBand="0" w:firstRowFirstColumn="0" w:firstRowLastColumn="0" w:lastRowFirstColumn="0" w:lastRowLastColumn="0"/>
+            <w:tcW w:w="2952" w:type="dxa"/>
+          </w:tcPr>
+          <w:p>
+            <w:pPr>
+              <w:rPr>
+                <w:sz w:val="28"/>
+              </w:rPr>
+            </w:pPr>
+            <w:proofErr w:type="gramStart"/>
+            <w:r>
+              <w:rPr>
+                <w:sz w:val="28"/>
+              </w:rPr>
+              <w:t>x</w:t>
+            </w:r>
+            <w:proofErr w:type="gramEnd"/>
+          </w:p>
+        </w:tc>
+        <w:tc>
+          <w:tcPr>
+            <w:tcW w:w="2952" w:type="dxa"/>
+          </w:tcPr>
+          <w:p>
+            <w:pPr>
+              <w:cnfStyle w:val="000000100000" w:firstRow="0" w:lastRow="0" w:firstColumn="0" w:lastColumn="0" w:oddVBand="0" w:evenVBand="0" w:oddHBand="1" w:evenHBand="0" w:firstRowFirstColumn="0" w:firstRowLastColumn="0" w:lastRowFirstColumn="0" w:lastRowLastColumn="0"/>
+              <w:rPr>
+                <w:sz w:val="28"/>
+              </w:rPr>
+            </w:pPr>
+            <w:r>
+              <w:rPr>
+                <w:sz w:val="28"/>
+              </w:rPr>
+              <w:t>0x128</w:t>
+            </w:r>
+          </w:p>
+        </w:tc>
+        <w:tc>
+          <w:tcPr>
+            <w:tcW w:w="2952" w:type="dxa"/>
+          </w:tcPr>
+          <w:p>
+            <w:pPr>
+              <w:cnfStyle w:val="000000100000" w:firstRow="0" w:lastRow="0" w:firstColumn="0" w:lastColumn="0" w:oddVBand="0" w:evenVBand="0" w:oddHBand="1" w:evenHBand="0" w:firstRowFirstColumn="0" w:firstRowLastColumn="0" w:lastRowFirstColumn="0" w:lastRowLastColumn="0"/>
+              <w:rPr>
+                <w:sz w:val="28"/>
+              </w:rPr>
+            </w:pPr>
+            <w:r>
+              <w:rPr>
+                <w:sz w:val="28"/>
+              </w:rPr>
+              <w:t>0x840</w:t>
+            </w:r>
+          </w:p>
+        </w:tc>
+      </w:tr>
+      <w:tr>
+        <w:trPr>
+          <w:cnfStyle w:val="000000010000" w:firstRow="0" w:lastRow="0" w:firstColumn="0" w:lastColumn="0" w:oddVBand="0" w:evenVBand="0" w:oddHBand="0" w:evenHBand="1" w:firstRowFirstColumn="0" w:firstRowLastColumn="0" w:lastRowFirstColumn="0" w:lastRowLastColumn="0"/>
+        </w:trPr>
+        <w:tc>
+          <w:tcPr>
+            <w:cnfStyle w:val="001000000000" w:firstRow="0" w:lastRow="0" w:firstColumn="1" w:lastColumn="0" w:oddVBand="0" w:evenVBand="0" w:oddHBand="0" w:evenHBand="0" w:firstRowFirstColumn="0" w:firstRowLastColumn="0" w:lastRowFirstColumn="0" w:lastRowLastColumn="0"/>
+            <w:tcW w:w="2952" w:type="dxa"/>
+          </w:tcPr>
+          <w:p>
+            <w:pPr>
+              <w:rPr>
+                <w:sz w:val="28"/>
+              </w:rPr>
+            </w:pPr>
+            <w:proofErr w:type="gramStart"/>
+            <w:r>
+              <w:rPr>
+                <w:sz w:val="28"/>
+              </w:rPr>
+              <w:t>x</w:t>
+            </w:r>
+            <w:proofErr w:type="gramEnd"/>
+            <w:r>
+              <w:rPr>
+                <w:sz w:val="28"/>
+              </w:rPr>
+              <w:t>.ch</w:t>
+            </w:r>
+          </w:p>
+        </w:tc>
+        <w:tc>
+          <w:tcPr>
+            <w:tcW w:w="2952" w:type="dxa"/>
+          </w:tcPr>
+          <w:p>
+            <w:pPr>
+              <w:cnfStyle w:val="000000010000" w:firstRow="0" w:lastRow="0" w:firstColumn="0" w:lastColumn="0" w:oddVBand="0" w:evenVBand="0" w:oddHBand="0" w:evenHBand="1" w:firstRowFirstColumn="0" w:firstRowLastColumn="0" w:lastRowFirstColumn="0" w:lastRowLastColumn="0"/>
+              <w:rPr>
+                <w:sz w:val="28"/>
+              </w:rPr>
+            </w:pPr>
+            <w:r>
+              <w:rPr>
+                <w:sz w:val="28"/>
+              </w:rPr>
+              <w:t>0x840</w:t>
+            </w:r>
+          </w:p>
+        </w:tc>
+        <w:tc>
+          <w:tcPr>
+            <w:tcW w:w="2952" w:type="dxa"/>
+          </w:tcPr>
+          <w:p>
+            <w:pPr>
+              <w:cnfStyle w:val="000000010000" w:firstRow="0" w:lastRow="0" w:firstColumn="0" w:lastColumn="0" w:oddVBand="0" w:evenVBand="0" w:oddHBand="0" w:evenHBand="1" w:firstRowFirstColumn="0" w:firstRowLastColumn="0" w:lastRowFirstColumn="0" w:lastRowLastColumn="0"/>
+              <w:rPr>
+                <w:sz w:val="28"/>
+              </w:rPr>
+            </w:pPr>
+            <w:r>
+              <w:rPr>
+                <w:sz w:val="28"/>
+              </w:rPr>
+              <w:t>‘</w:t>
+            </w:r>
+            <w:proofErr w:type="gramStart"/>
+            <w:r>
+              <w:rPr>
+                <w:sz w:val="28"/>
+              </w:rPr>
+              <w:t>h</w:t>
+            </w:r>
+            <w:proofErr w:type="gramEnd"/>
+            <w:r>
+              <w:rPr>
+                <w:sz w:val="28"/>
+              </w:rPr>
+              <w:t>’</w:t>
+            </w:r>
+          </w:p>
+        </w:tc>
+      </w:tr>
+      <w:tr>
+        <w:trPr>
+          <w:cnfStyle w:val="000000100000" w:firstRow="0" w:lastRow="0" w:firstColumn="0" w:lastColumn="0" w:oddVBand="0" w:evenVBand="0" w:oddHBand="1" w:evenHBand="0" w:firstRowFirstColumn="0" w:firstRowLastColumn="0" w:lastRowFirstColumn="0" w:lastRowLastColumn="0"/>
+        </w:trPr>
+        <w:tc>
+          <w:tcPr>
+            <w:cnfStyle w:val="001000000000" w:firstRow="0" w:lastRow="0" w:firstColumn="1" w:lastColumn="0" w:oddVBand="0" w:evenVBand="0" w:oddHBand="0" w:evenHBand="0" w:firstRowFirstColumn="0" w:firstRowLastColumn="0" w:lastRowFirstColumn="0" w:lastRowLastColumn="0"/>
+            <w:tcW w:w="2952" w:type="dxa"/>
+          </w:tcPr>
+          <w:p>
+            <w:pPr>
+              <w:rPr>
+                <w:sz w:val="28"/>
+              </w:rPr>
+            </w:pPr>
+            <w:proofErr w:type="spellStart"/>
+            <w:proofErr w:type="gramStart"/>
+            <w:r>
+              <w:rPr>
+                <w:sz w:val="28"/>
+              </w:rPr>
+              <w:t>y</w:t>
+            </w:r>
+            <w:proofErr w:type="gramEnd"/>
+            <w:r>
+              <w:rPr>
+                <w:sz w:val="28"/>
+              </w:rPr>
+              <w:t>.prev</w:t>
+            </w:r>
+            <w:proofErr w:type="spellEnd"/>
+          </w:p>
+        </w:tc>
+        <w:tc>
+          <w:tcPr>
+            <w:tcW w:w="2952" w:type="dxa"/>
+          </w:tcPr>
+          <w:p>
+            <w:pPr>
+              <w:cnfStyle w:val="000000100000" w:firstRow="0" w:lastRow="0" w:firstColumn="0" w:lastColumn="0" w:oddVBand="0" w:evenVBand="0" w:oddHBand="1" w:evenHBand="0" w:firstRowFirstColumn="0" w:firstRowLastColumn="0" w:lastRowFirstColumn="0" w:lastRowLastColumn="0"/>
+              <w:rPr>
+                <w:sz w:val="28"/>
+              </w:rPr>
+            </w:pPr>
+            <w:r>
+              <w:rPr>
+                <w:sz w:val="28"/>
+              </w:rPr>
+              <w:t>0x324</w:t>
+            </w:r>
+          </w:p>
+        </w:tc>
+        <w:tc>
+          <w:tcPr>
+            <w:tcW w:w="2952" w:type="dxa"/>
+          </w:tcPr>
+          <w:p>
+            <w:pPr>
+              <w:cnfStyle w:val="000000100000" w:firstRow="0" w:lastRow="0" w:firstColumn="0" w:lastColumn="0" w:oddVBand="0" w:evenVBand="0" w:oddHBand="1" w:evenHBand="0" w:firstRowFirstColumn="0" w:firstRowLastColumn="0" w:lastRowFirstColumn="0" w:lastRowLastColumn="0"/>
+              <w:rPr>
+                <w:sz w:val="28"/>
+              </w:rPr>
+            </w:pPr>
+            <w:r>
+              <w:rPr>
+                <w:sz w:val="28"/>
+              </w:rPr>
+              <w:t>0x400</w:t>
+            </w:r>
+          </w:p>
+        </w:tc>
+      </w:tr>
+      <w:tr>
+        <w:trPr>
+          <w:cnfStyle w:val="000000010000" w:firstRow="0" w:lastRow="0" w:firstColumn="0" w:lastColumn="0" w:oddVBand="0" w:evenVBand="0" w:oddHBand="0" w:evenHBand="1" w:firstRowFirstColumn="0" w:firstRowLastColumn="0" w:lastRowFirstColumn="0" w:lastRowLastColumn="0"/>
+        </w:trPr>
+        <w:tc>
+          <w:tcPr>
+            <w:cnfStyle w:val="001000000000" w:firstRow="0" w:lastRow="0" w:firstColumn="1" w:lastColumn="0" w:oddVBand="0" w:evenVBand="0" w:oddHBand="0" w:evenHBand="0" w:firstRowFirstColumn="0" w:firstRowLastColumn="0" w:lastRowFirstColumn="0" w:lastRowLastColumn="0"/>
+            <w:tcW w:w="2952" w:type="dxa"/>
+          </w:tcPr>
+          <w:p>
+            <w:pPr>
+              <w:rPr>
+                <w:sz w:val="28"/>
+              </w:rPr>
+            </w:pPr>
+            <w:proofErr w:type="spellStart"/>
+            <w:proofErr w:type="gramStart"/>
+            <w:r>
+              <w:rPr>
+                <w:sz w:val="28"/>
+              </w:rPr>
+              <w:t>y</w:t>
+            </w:r>
+            <w:proofErr w:type="gramEnd"/>
+            <w:r>
+              <w:rPr>
+                <w:sz w:val="28"/>
+              </w:rPr>
+              <w:t>.next.prev</w:t>
+            </w:r>
+            <w:proofErr w:type="spellEnd"/>
+          </w:p>
+        </w:tc>
+        <w:tc>
+          <w:tcPr>
+            <w:tcW w:w="2952" w:type="dxa"/>
+          </w:tcPr>
+          <w:p>
+            <w:pPr>
+              <w:cnfStyle w:val="000000010000" w:firstRow="0" w:lastRow="0" w:firstColumn="0" w:lastColumn="0" w:oddVBand="0" w:evenVBand="0" w:oddHBand="0" w:evenHBand="1" w:firstRowFirstColumn="0" w:firstRowLastColumn="0" w:lastRowFirstColumn="0" w:lastRowLastColumn="0"/>
+              <w:rPr>
+                <w:sz w:val="28"/>
+              </w:rPr>
+            </w:pPr>
+            <w:r>
+              <w:rPr>
+                <w:sz w:val="28"/>
+              </w:rPr>
+              <w:t>0x664</w:t>
+            </w:r>
+          </w:p>
+        </w:tc>
+        <w:tc>
+          <w:tcPr>
+            <w:tcW w:w="2952" w:type="dxa"/>
+          </w:tcPr>
+          <w:p>
+            <w:pPr>
+              <w:cnfStyle w:val="000000010000" w:firstRow="0" w:lastRow="0" w:firstColumn="0" w:lastColumn="0" w:oddVBand="0" w:evenVBand="0" w:oddHBand="0" w:evenHBand="1" w:firstRowFirstColumn="0" w:firstRowLastColumn="0" w:lastRowFirstColumn="0" w:lastRowLastColumn="0"/>
+              <w:rPr>
+                <w:sz w:val="28"/>
+              </w:rPr>
+            </w:pPr>
+            <w:r>
+              <w:rPr>
+                <w:sz w:val="28"/>
+              </w:rPr>
+              <w:t>0x320</w:t>
+            </w:r>
+          </w:p>
+        </w:tc>
+      </w:tr>
+      <w:tr>
+        <w:trPr>
+          <w:cnfStyle w:val="000000100000" w:firstRow="0" w:lastRow="0" w:firstColumn="0" w:lastColumn="0" w:oddVBand="0" w:evenVBand="0" w:oddHBand="1" w:evenHBand="0" w:firstRowFirstColumn="0" w:firstRowLastColumn="0" w:lastRowFirstColumn="0" w:lastRowLastColumn="0"/>
+        </w:trPr>
+        <w:tc>
+          <w:tcPr>
+            <w:cnfStyle w:val="001000000000" w:firstRow="0" w:lastRow="0" w:firstColumn="1" w:lastColumn="0" w:oddVBand="0" w:evenVBand="0" w:oddHBand="0" w:evenHBand="0" w:firstRowFirstColumn="0" w:firstRowLastColumn="0" w:lastRowFirstColumn="0" w:lastRowLastColumn="0"/>
+            <w:tcW w:w="2952" w:type="dxa"/>
+          </w:tcPr>
+          <w:p>
+            <w:pPr>
+              <w:rPr>
+                <w:sz w:val="28"/>
+              </w:rPr>
+            </w:pPr>
+            <w:proofErr w:type="spellStart"/>
+            <w:proofErr w:type="gramStart"/>
+            <w:r>
+              <w:rPr>
+                <w:sz w:val="28"/>
+              </w:rPr>
+              <w:t>y</w:t>
+            </w:r>
+            <w:proofErr w:type="gramEnd"/>
+            <w:r>
+              <w:rPr>
+                <w:sz w:val="28"/>
+              </w:rPr>
+              <w:t>.prev.next</w:t>
+            </w:r>
+            <w:proofErr w:type="spellEnd"/>
+          </w:p>
+        </w:tc>
+        <w:tc>
+          <w:tcPr>
+            <w:tcW w:w="2952" w:type="dxa"/>
+          </w:tcPr>
+          <w:p>
+            <w:pPr>
+              <w:cnfStyle w:val="000000100000" w:firstRow="0" w:lastRow="0" w:firstColumn="0" w:lastColumn="0" w:oddVBand="0" w:evenVBand="0" w:oddHBand="1" w:evenHBand="0" w:firstRowFirstColumn="0" w:firstRowLastColumn="0" w:lastRowFirstColumn="0" w:lastRowLastColumn="0"/>
+              <w:rPr>
+                <w:sz w:val="28"/>
+              </w:rPr>
+            </w:pPr>
+            <w:r>
+              <w:rPr>
+                <w:sz w:val="28"/>
+              </w:rPr>
+              <w:t>0x402</w:t>
+            </w:r>
+          </w:p>
+        </w:tc>
+        <w:tc>
+          <w:tcPr>
+            <w:tcW w:w="2952" w:type="dxa"/>
+          </w:tcPr>
+          <w:p>
+            <w:pPr>
+              <w:cnfStyle w:val="000000100000" w:firstRow="0" w:lastRow="0" w:firstColumn="0" w:lastColumn="0" w:oddVBand="0" w:evenVBand="0" w:oddHBand="1" w:evenHBand="0" w:firstRowFirstColumn="0" w:firstRowLastColumn="0" w:lastRowFirstColumn="0" w:lastRowLastColumn="0"/>
+              <w:rPr>
+                <w:sz w:val="28"/>
+              </w:rPr>
+            </w:pPr>
+            <w:r>
+              <w:rPr>
+                <w:sz w:val="28"/>
+              </w:rPr>
+              <w:t>0x320</w:t>
+            </w:r>
+          </w:p>
+        </w:tc>
+      </w:tr>
+      <w:tr>
+        <w:trPr>
+          <w:cnfStyle w:val="000000010000" w:firstRow="0" w:lastRow="0" w:firstColumn="0" w:lastColumn="0" w:oddVBand="0" w:evenVBand="0" w:oddHBand="0" w:evenHBand="1" w:firstRowFirstColumn="0" w:firstRowLastColumn="0" w:lastRowFirstColumn="0" w:lastRowLastColumn="0"/>
+        </w:trPr>
+        <w:tc>
+          <w:tcPr>
+            <w:cnfStyle w:val="001000000000" w:firstRow="0" w:lastRow="0" w:firstColumn="1" w:lastColumn="0" w:oddVBand="0" w:evenVBand="0" w:oddHBand="0" w:evenHBand="0" w:firstRowFirstColumn="0" w:firstRowLastColumn="0" w:lastRowFirstColumn="0" w:lastRowLastColumn="0"/>
+            <w:tcW w:w="2952" w:type="dxa"/>
+          </w:tcPr>
+          <w:p>
+            <w:pPr>
+              <w:rPr>
+                <w:sz w:val="28"/>
+              </w:rPr>
+            </w:pPr>
+            <w:proofErr w:type="spellStart"/>
+            <w:proofErr w:type="gramStart"/>
+            <w:r>
+              <w:rPr>
+                <w:sz w:val="28"/>
+              </w:rPr>
+              <w:t>y</w:t>
+            </w:r>
+            <w:proofErr w:type="gramEnd"/>
+            <w:r>
+              <w:rPr>
+                <w:sz w:val="28"/>
+              </w:rPr>
+              <w:t>.prev.next.next</w:t>
+            </w:r>
+            <w:proofErr w:type="spellEnd"/>
+          </w:p>
+        </w:tc>
+        <w:tc>
+          <w:tcPr>
+            <w:tcW w:w="2952" w:type="dxa"/>
+          </w:tcPr>
+          <w:p>
+            <w:pPr>
+              <w:cnfStyle w:val="000000010000" w:firstRow="0" w:lastRow="0" w:firstColumn="0" w:lastColumn="0" w:oddVBand="0" w:evenVBand="0" w:oddHBand="0" w:evenHBand="1" w:firstRowFirstColumn="0" w:firstRowLastColumn="0" w:lastRowFirstColumn="0" w:lastRowLastColumn="0"/>
+              <w:rPr>
+                <w:sz w:val="28"/>
+              </w:rPr>
+            </w:pPr>
+            <w:r>
+              <w:rPr>
+                <w:sz w:val="28"/>
+              </w:rPr>
+              <w:t>0x322</w:t>
+            </w:r>
+          </w:p>
+        </w:tc>
+        <w:tc>
+          <w:tcPr>
+            <w:tcW w:w="2952" w:type="dxa"/>
+          </w:tcPr>
+          <w:p>
+            <w:pPr>
+              <w:cnfStyle w:val="000000010000" w:firstRow="0" w:lastRow="0" w:firstColumn="0" w:lastColumn="0" w:oddVBand="0" w:evenVBand="0" w:oddHBand="0" w:evenHBand="1" w:firstRowFirstColumn="0" w:firstRowLastColumn="0" w:lastRowFirstColumn="0" w:lastRowLastColumn="0"/>
+              <w:rPr>
+                <w:sz w:val="28"/>
+              </w:rPr>
+            </w:pPr>
+            <w:r>
+              <w:rPr>
+                <w:sz w:val="28"/>
+              </w:rPr>
+              <w:t>0x660</w:t>
+            </w:r>
+          </w:p>
+        </w:tc>
+      </w:tr>
+    </w:tbl>
+    <w:p>
+      <w:pPr>
+        <w:rPr>
+          <w:sz w:val="28"/>
+        </w:rPr>
+      </w:pPr>
+    </w:p>
+    <w:p>
+      <w:pPr>
+        <w:pStyle w:val="ListParagraph"/>
+        <w:numPr>
+          <w:ilvl w:val="0"/>
+          <w:numId w:val="6"/>
+        </w:numPr>
+        <w:rPr>
+          <w:sz w:val="28"/>
+        </w:rPr>
+      </w:pPr>
+      <w:r>
+        <w:rPr>
+          <w:sz w:val="28"/>
+        </w:rPr>
+        <w:t>Java code fragment</w:t>
+      </w:r>
+    </w:p>
+    <w:p>
+      <w:pPr>
+        <w:ind w:left="360"/>
+        <w:rPr>
+          <w:sz w:val="28"/>
+        </w:rPr>
+      </w:pPr>
+      <w:r>
+        <w:rPr>
+          <w:sz w:val="28"/>
+        </w:rPr>
+        <w:t>…</w:t>
+      </w:r>
+    </w:p>
+    <w:p>
+      <w:pPr>
+        <w:ind w:left="360"/>
+        <w:rPr>
+          <w:sz w:val="28"/>
+        </w:rPr>
+      </w:pPr>
+      <w:proofErr w:type="spellStart"/>
+      <w:proofErr w:type="gramStart"/>
+      <w:r>
+        <w:rPr>
+          <w:sz w:val="28"/>
+        </w:rPr>
+        <w:t>y</w:t>
+      </w:r>
+      <w:proofErr w:type="gramEnd"/>
+      <w:r>
+        <w:rPr>
+          <w:sz w:val="28"/>
+        </w:rPr>
+        <w:t>.prev.next</w:t>
+      </w:r>
+      <w:proofErr w:type="spellEnd"/>
+      <w:r>
+        <w:rPr>
+          <w:sz w:val="28"/>
+        </w:rPr>
+        <w:t xml:space="preserve"> = x;</w:t>
+      </w:r>
+    </w:p>
+    <w:p>
+      <w:pPr>
+        <w:ind w:left="360"/>
+        <w:rPr>
+          <w:sz w:val="28"/>
+        </w:rPr>
+      </w:pPr>
+      <w:proofErr w:type="spellStart"/>
+      <w:proofErr w:type="gramStart"/>
+      <w:r>
+        <w:rPr>
+          <w:sz w:val="28"/>
+        </w:rPr>
+        <w:t>x</w:t>
+      </w:r>
+      <w:proofErr w:type="gramEnd"/>
+      <w:r>
+        <w:rPr>
+          <w:sz w:val="28"/>
+        </w:rPr>
+        <w:t>.next</w:t>
+      </w:r>
+      <w:proofErr w:type="spellEnd"/>
+      <w:r>
+        <w:rPr>
+          <w:sz w:val="28"/>
+        </w:rPr>
+        <w:t xml:space="preserve"> = y;</w:t>
+      </w:r>
       <w:bookmarkStart w:id="0" w:name="_GoBack"/>
       <w:bookmarkEnd w:id="0"/>
     </w:p>
     <w:p>
       <w:pPr>
+        <w:ind w:left="360"/>
         <w:rPr>
           <w:sz w:val="28"/>
         </w:rPr>
       </w:pPr>
-      <w:r>
-        <w:rPr>
-          <w:b/>
+      <w:proofErr w:type="spellStart"/>
+      <w:proofErr w:type="gramStart"/>
+      <w:r>
+        <w:rPr>
           <w:sz w:val="28"/>
         </w:rPr>
-        <w:t>6. Practice with reference</w:t>
-      </w:r>
+        <w:t>x</w:t>
+      </w:r>
+      <w:proofErr w:type="gramEnd"/>
       <w:r>
         <w:rPr>
           <w:sz w:val="28"/>
         </w:rPr>
-        <w:t xml:space="preserve"> (10 points)</w:t>
+        <w:t>.prev</w:t>
+      </w:r>
+      <w:proofErr w:type="spellEnd"/>
+      <w:r>
+        <w:rPr>
+          <w:sz w:val="28"/>
+        </w:rPr>
+        <w:t xml:space="preserve"> = </w:t>
+      </w:r>
+      <w:proofErr w:type="spellStart"/>
+      <w:r>
+        <w:rPr>
+          <w:sz w:val="28"/>
+        </w:rPr>
+        <w:t>y.prev</w:t>
+      </w:r>
+      <w:proofErr w:type="spellEnd"/>
+      <w:r>
+        <w:rPr>
+          <w:sz w:val="28"/>
+        </w:rPr>
+        <w:t>;</w:t>
+      </w:r>
+    </w:p>
+    <w:p>
+      <w:pPr>
+        <w:ind w:left="360"/>
+        <w:rPr>
+          <w:sz w:val="28"/>
+        </w:rPr>
+      </w:pPr>
+      <w:proofErr w:type="spellStart"/>
+      <w:proofErr w:type="gramStart"/>
+      <w:r>
+        <w:rPr>
+          <w:sz w:val="28"/>
+        </w:rPr>
+        <w:t>y</w:t>
+      </w:r>
+      <w:proofErr w:type="gramEnd"/>
+      <w:r>
+        <w:rPr>
+          <w:sz w:val="28"/>
+        </w:rPr>
+        <w:t>.prev</w:t>
+      </w:r>
+      <w:proofErr w:type="spellEnd"/>
+      <w:r>
+        <w:rPr>
+          <w:sz w:val="28"/>
+        </w:rPr>
+        <w:t xml:space="preserve"> = x;</w:t>
+      </w:r>
+    </w:p>
+    <w:p>
+      <w:pPr>
+        <w:ind w:left="360"/>
+        <w:rPr>
+          <w:sz w:val="28"/>
+        </w:rPr>
+      </w:pPr>
+      <w:r>
+        <w:rPr>
+          <w:sz w:val="28"/>
+        </w:rPr>
+        <w:t>…</w:t>
       </w:r>
     </w:p>
     <w:sectPr>
@@ -10190,6 +11314,181 @@
     </w:lvl>
   </w:abstractNum>
   <w:abstractNum w:abstractNumId="3">
+    <w:nsid w:val="4DB855D7"/>
+    <w:multiLevelType w:val="hybridMultilevel"/>
+    <w:tmpl w:val="C088A392"/>
+    <w:lvl w:ilvl="0" w:tplc="0409000F">
+      <w:start w:val="1"/>
+      <w:numFmt w:val="decimal"/>
+      <w:lvlText w:val="%1."/>
+      <w:lvlJc w:val="left"/>
+      <w:pPr>
+        <w:ind w:left="720" w:hanging="360"/>
+      </w:pPr>
+    </w:lvl>
+    <w:lvl w:ilvl="1" w:tplc="04090019" w:tentative="1">
+      <w:start w:val="1"/>
+      <w:numFmt w:val="lowerLetter"/>
+      <w:lvlText w:val="%2."/>
+      <w:lvlJc w:val="left"/>
+      <w:pPr>
+        <w:ind w:left="1440" w:hanging="360"/>
+      </w:pPr>
+    </w:lvl>
+    <w:lvl w:ilvl="2" w:tplc="0409001B" w:tentative="1">
+      <w:start w:val="1"/>
+      <w:numFmt w:val="lowerRoman"/>
+      <w:lvlText w:val="%3."/>
+      <w:lvlJc w:val="right"/>
+      <w:pPr>
+        <w:ind w:left="2160" w:hanging="180"/>
+      </w:pPr>
+    </w:lvl>
+    <w:lvl w:ilvl="3" w:tplc="0409000F" w:tentative="1">
+      <w:start w:val="1"/>
+      <w:numFmt w:val="decimal"/>
+      <w:lvlText w:val="%4."/>
+      <w:lvlJc w:val="left"/>
+      <w:pPr>
+        <w:ind w:left="2880" w:hanging="360"/>
+      </w:pPr>
+    </w:lvl>
+    <w:lvl w:ilvl="4" w:tplc="04090019" w:tentative="1">
+      <w:start w:val="1"/>
+      <w:numFmt w:val="lowerLetter"/>
+      <w:lvlText w:val="%5."/>
+      <w:lvlJc w:val="left"/>
+      <w:pPr>
+        <w:ind w:left="3600" w:hanging="360"/>
+      </w:pPr>
+    </w:lvl>
+    <w:lvl w:ilvl="5" w:tplc="0409001B" w:tentative="1">
+      <w:start w:val="1"/>
+      <w:numFmt w:val="lowerRoman"/>
+      <w:lvlText w:val="%6."/>
+      <w:lvlJc w:val="right"/>
+      <w:pPr>
+        <w:ind w:left="4320" w:hanging="180"/>
+      </w:pPr>
+    </w:lvl>
+    <w:lvl w:ilvl="6" w:tplc="0409000F" w:tentative="1">
+      <w:start w:val="1"/>
+      <w:numFmt w:val="decimal"/>
+      <w:lvlText w:val="%7."/>
+      <w:lvlJc w:val="left"/>
+      <w:pPr>
+        <w:ind w:left="5040" w:hanging="360"/>
+      </w:pPr>
+    </w:lvl>
+    <w:lvl w:ilvl="7" w:tplc="04090019" w:tentative="1">
+      <w:start w:val="1"/>
+      <w:numFmt w:val="lowerLetter"/>
+      <w:lvlText w:val="%8."/>
+      <w:lvlJc w:val="left"/>
+      <w:pPr>
+        <w:ind w:left="5760" w:hanging="360"/>
+      </w:pPr>
+    </w:lvl>
+    <w:lvl w:ilvl="8" w:tplc="0409001B" w:tentative="1">
+      <w:start w:val="1"/>
+      <w:numFmt w:val="lowerRoman"/>
+      <w:lvlText w:val="%9."/>
+      <w:lvlJc w:val="right"/>
+      <w:pPr>
+        <w:ind w:left="6480" w:hanging="180"/>
+      </w:pPr>
+    </w:lvl>
+  </w:abstractNum>
+  <w:abstractNum w:abstractNumId="4">
+    <w:nsid w:val="59736650"/>
+    <w:multiLevelType w:val="hybridMultilevel"/>
+    <w:tmpl w:val="6FD83DAE"/>
+    <w:lvl w:ilvl="0" w:tplc="04090019">
+      <w:start w:val="1"/>
+      <w:numFmt w:val="lowerLetter"/>
+      <w:lvlText w:val="%1."/>
+      <w:lvlJc w:val="left"/>
+      <w:pPr>
+        <w:ind w:left="720" w:hanging="360"/>
+      </w:pPr>
+      <w:rPr>
+        <w:rFonts w:hint="default"/>
+      </w:rPr>
+    </w:lvl>
+    <w:lvl w:ilvl="1" w:tplc="04090019" w:tentative="1">
+      <w:start w:val="1"/>
+      <w:numFmt w:val="lowerLetter"/>
+      <w:lvlText w:val="%2."/>
+      <w:lvlJc w:val="left"/>
+      <w:pPr>
+        <w:ind w:left="1440" w:hanging="360"/>
+      </w:pPr>
+    </w:lvl>
+    <w:lvl w:ilvl="2" w:tplc="0409001B" w:tentative="1">
+      <w:start w:val="1"/>
+      <w:numFmt w:val="lowerRoman"/>
+      <w:lvlText w:val="%3."/>
+      <w:lvlJc w:val="right"/>
+      <w:pPr>
+        <w:ind w:left="2160" w:hanging="180"/>
+      </w:pPr>
+    </w:lvl>
+    <w:lvl w:ilvl="3" w:tplc="0409000F" w:tentative="1">
+      <w:start w:val="1"/>
+      <w:numFmt w:val="decimal"/>
+      <w:lvlText w:val="%4."/>
+      <w:lvlJc w:val="left"/>
+      <w:pPr>
+        <w:ind w:left="2880" w:hanging="360"/>
+      </w:pPr>
+    </w:lvl>
+    <w:lvl w:ilvl="4" w:tplc="04090019" w:tentative="1">
+      <w:start w:val="1"/>
+      <w:numFmt w:val="lowerLetter"/>
+      <w:lvlText w:val="%5."/>
+      <w:lvlJc w:val="left"/>
+      <w:pPr>
+        <w:ind w:left="3600" w:hanging="360"/>
+      </w:pPr>
+    </w:lvl>
+    <w:lvl w:ilvl="5" w:tplc="0409001B" w:tentative="1">
+      <w:start w:val="1"/>
+      <w:numFmt w:val="lowerRoman"/>
+      <w:lvlText w:val="%6."/>
+      <w:lvlJc w:val="right"/>
+      <w:pPr>
+        <w:ind w:left="4320" w:hanging="180"/>
+      </w:pPr>
+    </w:lvl>
+    <w:lvl w:ilvl="6" w:tplc="0409000F" w:tentative="1">
+      <w:start w:val="1"/>
+      <w:numFmt w:val="decimal"/>
+      <w:lvlText w:val="%7."/>
+      <w:lvlJc w:val="left"/>
+      <w:pPr>
+        <w:ind w:left="5040" w:hanging="360"/>
+      </w:pPr>
+    </w:lvl>
+    <w:lvl w:ilvl="7" w:tplc="04090019" w:tentative="1">
+      <w:start w:val="1"/>
+      <w:numFmt w:val="lowerLetter"/>
+      <w:lvlText w:val="%8."/>
+      <w:lvlJc w:val="left"/>
+      <w:pPr>
+        <w:ind w:left="5760" w:hanging="360"/>
+      </w:pPr>
+    </w:lvl>
+    <w:lvl w:ilvl="8" w:tplc="0409001B" w:tentative="1">
+      <w:start w:val="1"/>
+      <w:numFmt w:val="lowerRoman"/>
+      <w:lvlText w:val="%9."/>
+      <w:lvlJc w:val="right"/>
+      <w:pPr>
+        <w:ind w:left="6480" w:hanging="180"/>
+      </w:pPr>
+    </w:lvl>
+  </w:abstractNum>
+  <w:abstractNum w:abstractNumId="5">
     <w:nsid w:val="6A0A6101"/>
     <w:multiLevelType w:val="hybridMultilevel"/>
     <w:tmpl w:val="1D861204"/>
@@ -10288,7 +11587,13 @@
     <w:abstractNumId w:val="0"/>
   </w:num>
   <w:num w:numId="4">
+    <w:abstractNumId w:val="5"/>
+  </w:num>
+  <w:num w:numId="5">
     <w:abstractNumId w:val="3"/>
+  </w:num>
+  <w:num w:numId="6">
+    <w:abstractNumId w:val="4"/>
   </w:num>
 </w:numbering>
 </file>

</xml_diff>